<commit_message>
raporlama da gün içerisinde yapılanlar
</commit_message>
<xml_diff>
--- a/document/ConnectionRegionView.docx
+++ b/document/ConnectionRegionView.docx
@@ -149,6 +149,31 @@
         </w:rPr>
         <w:t>update_region</w:t>
       </w:r>
+    </w:p>
+    <w:p>
+      <w:pPr>
+        <w:rPr>
+          <w:rFonts w:cstheme="minorHAnsi"/>
+          <w:color w:val="000000" w:themeColor="text1"/>
+        </w:rPr>
+      </w:pPr>
+    </w:p>
+    <w:p>
+      <w:pPr>
+        <w:rPr>
+          <w:rFonts w:cstheme="minorHAnsi"/>
+          <w:color w:val="000000" w:themeColor="text1"/>
+        </w:rPr>
+      </w:pPr>
+      <w:r>
+        <w:rPr>
+          <w:rFonts w:cstheme="minorHAnsi"/>
+          <w:color w:val="000000" w:themeColor="text1"/>
+        </w:rPr>
+        <w:t>2.1- view_log</w:t>
+      </w:r>
+      <w:bookmarkStart w:id="0" w:name="_GoBack"/>
+      <w:bookmarkEnd w:id="0"/>
     </w:p>
     <w:p>
       <w:pPr>
@@ -1854,6 +1879,7 @@
                 <w:b w:val="0"/>
                 <w:color w:val="000000" w:themeColor="text1"/>
               </w:rPr>
+              <w:lastRenderedPageBreak/>
               <w:t xml:space="preserve">Parametre </w:t>
             </w:r>
           </w:p>
@@ -3021,7 +3047,6 @@
           <w:rFonts w:asciiTheme="minorHAnsi" w:hAnsiTheme="minorHAnsi" w:cstheme="minorHAnsi"/>
           <w:color w:val="000000" w:themeColor="text1"/>
         </w:rPr>
-        <w:lastRenderedPageBreak/>
         <w:t xml:space="preserve">Model: </w:t>
       </w:r>
       <w:r>
@@ -5037,7 +5062,6 @@
       <w:pPr>
         <w:pStyle w:val="HTMLPreformatted"/>
         <w:shd w:val="clear" w:color="auto" w:fill="FFFFFF"/>
-        <w:cnfStyle w:val="001000000000" w:firstRow="0" w:lastRow="0" w:firstColumn="1" w:lastColumn="0" w:oddVBand="0" w:evenVBand="0" w:oddHBand="0" w:evenHBand="0" w:firstRowFirstColumn="0" w:firstRowLastColumn="0" w:lastRowFirstColumn="0" w:lastRowLastColumn="0"/>
         <w:rPr>
           <w:color w:val="000000" w:themeColor="text1"/>
         </w:rPr>
@@ -5540,6 +5564,7 @@
                 <w:b w:val="0"/>
                 <w:color w:val="000000" w:themeColor="text1"/>
               </w:rPr>
+              <w:lastRenderedPageBreak/>
               <w:t xml:space="preserve">Parametre </w:t>
             </w:r>
           </w:p>
@@ -5614,7 +5639,6 @@
                 <w:b w:val="0"/>
                 <w:color w:val="000000" w:themeColor="text1"/>
               </w:rPr>
-              <w:lastRenderedPageBreak/>
               <w:t xml:space="preserve">Uuid </w:t>
             </w:r>
           </w:p>
@@ -7281,7 +7305,6 @@
       <w:pPr>
         <w:pStyle w:val="HTMLPreformatted"/>
         <w:shd w:val="clear" w:color="auto" w:fill="FFFFFF"/>
-        <w:cnfStyle w:val="001000000000" w:firstRow="0" w:lastRow="0" w:firstColumn="1" w:lastColumn="0" w:oddVBand="0" w:evenVBand="0" w:oddHBand="0" w:evenHBand="0" w:firstRowFirstColumn="0" w:firstRowLastColumn="0" w:lastRowFirstColumn="0" w:lastRowLastColumn="0"/>
         <w:rPr>
           <w:color w:val="000000" w:themeColor="text1"/>
         </w:rPr>
@@ -9825,7 +9848,6 @@
       <w:pPr>
         <w:pStyle w:val="HTMLPreformatted"/>
         <w:shd w:val="clear" w:color="auto" w:fill="FFFFFF"/>
-        <w:cnfStyle w:val="001000000000" w:firstRow="0" w:lastRow="0" w:firstColumn="1" w:lastColumn="0" w:oddVBand="0" w:evenVBand="0" w:oddHBand="0" w:evenHBand="0" w:firstRowFirstColumn="0" w:firstRowLastColumn="0" w:lastRowFirstColumn="0" w:lastRowLastColumn="0"/>
         <w:rPr>
           <w:color w:val="000000" w:themeColor="text1"/>
         </w:rPr>
@@ -10155,8 +10177,6 @@
           <w:color w:val="000000" w:themeColor="text1"/>
         </w:rPr>
       </w:pPr>
-      <w:bookmarkStart w:id="0" w:name="_GoBack"/>
-      <w:bookmarkEnd w:id="0"/>
     </w:p>
     <w:p>
       <w:pPr>
@@ -11724,7 +11744,6 @@
       <w:pPr>
         <w:pStyle w:val="HTMLPreformatted"/>
         <w:shd w:val="clear" w:color="auto" w:fill="FFFFFF"/>
-        <w:cnfStyle w:val="001000000000" w:firstRow="0" w:lastRow="0" w:firstColumn="1" w:lastColumn="0" w:oddVBand="0" w:evenVBand="0" w:oddHBand="0" w:evenHBand="0" w:firstRowFirstColumn="0" w:firstRowLastColumn="0" w:lastRowFirstColumn="0" w:lastRowLastColumn="0"/>
         <w:rPr>
           <w:color w:val="000000" w:themeColor="text1"/>
         </w:rPr>
@@ -12091,21 +12110,7 @@
           <w:rFonts w:cstheme="minorHAnsi"/>
           <w:color w:val="000000" w:themeColor="text1"/>
         </w:rPr>
-        <w:t>FONKSİYONUN ADI : 1.7-update_region</w:t>
-      </w:r>
-      <w:r>
-        <w:rPr>
-          <w:rFonts w:cstheme="minorHAnsi"/>
-          <w:color w:val="000000" w:themeColor="text1"/>
-        </w:rPr>
-        <w:t xml:space="preserve"> </w:t>
-      </w:r>
-      <w:r>
-        <w:rPr>
-          <w:rFonts w:cstheme="minorHAnsi"/>
-          <w:color w:val="000000" w:themeColor="text1"/>
-        </w:rPr>
-        <w:t>(request):</w:t>
+        <w:t>FONKSİYONUN ADI : 1.7-update_region (request):</w:t>
       </w:r>
     </w:p>
     <w:p>
@@ -12302,15 +12307,7 @@
                 <w:b w:val="0"/>
                 <w:color w:val="000000" w:themeColor="text1"/>
               </w:rPr>
-              <w:t>yeka</w:t>
-            </w:r>
-            <w:r>
-              <w:rPr>
-                <w:rFonts w:cstheme="minorHAnsi"/>
-                <w:b w:val="0"/>
-                <w:color w:val="000000" w:themeColor="text1"/>
-              </w:rPr>
-              <w:t xml:space="preserve"> </w:t>
+              <w:t xml:space="preserve">yeka </w:t>
             </w:r>
           </w:p>
         </w:tc>
@@ -13410,6 +13407,2945 @@
         </w:tc>
       </w:tr>
     </w:tbl>
+    <w:p>
+      <w:pPr>
+        <w:rPr>
+          <w:rFonts w:cstheme="minorHAnsi"/>
+          <w:color w:val="000000" w:themeColor="text1"/>
+        </w:rPr>
+      </w:pPr>
+    </w:p>
+    <w:p>
+      <w:pPr>
+        <w:rPr>
+          <w:rFonts w:cstheme="minorHAnsi"/>
+          <w:color w:val="000000" w:themeColor="text1"/>
+        </w:rPr>
+      </w:pPr>
+    </w:p>
+    <w:p/>
+    <w:p>
+      <w:pPr>
+        <w:pStyle w:val="HTMLPreformatted"/>
+        <w:shd w:val="clear" w:color="auto" w:fill="FFFFFF"/>
+        <w:rPr>
+          <w:color w:val="080808"/>
+        </w:rPr>
+      </w:pPr>
+      <w:r>
+        <w:t>2.1-view_log</w:t>
+      </w:r>
+      <w:r>
+        <w:rPr>
+          <w:color w:val="080808"/>
+        </w:rPr>
+        <w:t>(request):</w:t>
+      </w:r>
+    </w:p>
+    <w:p/>
+    <w:p>
+      <w:pPr>
+        <w:pStyle w:val="HTMLPreformatted"/>
+        <w:shd w:val="clear" w:color="auto" w:fill="FFFFFF"/>
+        <w:rPr>
+          <w:color w:val="000000" w:themeColor="text1"/>
+        </w:rPr>
+      </w:pPr>
+      <w:r>
+        <w:rPr>
+          <w:rFonts w:asciiTheme="minorHAnsi" w:hAnsiTheme="minorHAnsi" w:cstheme="minorHAnsi"/>
+          <w:color w:val="000000" w:themeColor="text1"/>
+        </w:rPr>
+        <w:t xml:space="preserve">Model: </w:t>
+      </w:r>
+      <w:r>
+        <w:rPr>
+          <w:color w:val="000000" w:themeColor="text1"/>
+        </w:rPr>
+        <w:t>Logs</w:t>
+      </w:r>
+    </w:p>
+    <w:p>
+      <w:pPr>
+        <w:pStyle w:val="HTMLPreformatted"/>
+        <w:shd w:val="clear" w:color="auto" w:fill="FFFFFF"/>
+        <w:rPr>
+          <w:rFonts w:asciiTheme="minorHAnsi" w:hAnsiTheme="minorHAnsi" w:cstheme="minorHAnsi"/>
+          <w:color w:val="000000" w:themeColor="text1"/>
+        </w:rPr>
+      </w:pPr>
+    </w:p>
+    <w:tbl>
+      <w:tblPr>
+        <w:tblStyle w:val="GridTable4-Accent1"/>
+        <w:tblW w:w="0" w:type="auto"/>
+        <w:tblInd w:w="-5" w:type="dxa"/>
+        <w:tblLook w:val="04A0" w:firstRow="1" w:lastRow="0" w:firstColumn="1" w:lastColumn="0" w:noHBand="0" w:noVBand="1"/>
+      </w:tblPr>
+      <w:tblGrid>
+        <w:gridCol w:w="3020"/>
+        <w:gridCol w:w="3021"/>
+        <w:gridCol w:w="3021"/>
+      </w:tblGrid>
+      <w:tr>
+        <w:trPr>
+          <w:cnfStyle w:val="100000000000" w:firstRow="1" w:lastRow="0" w:firstColumn="0" w:lastColumn="0" w:oddVBand="0" w:evenVBand="0" w:oddHBand="0" w:evenHBand="0" w:firstRowFirstColumn="0" w:firstRowLastColumn="0" w:lastRowFirstColumn="0" w:lastRowLastColumn="0"/>
+        </w:trPr>
+        <w:tc>
+          <w:tcPr>
+            <w:cnfStyle w:val="001000000000" w:firstRow="0" w:lastRow="0" w:firstColumn="1" w:lastColumn="0" w:oddVBand="0" w:evenVBand="0" w:oddHBand="0" w:evenHBand="0" w:firstRowFirstColumn="0" w:firstRowLastColumn="0" w:lastRowFirstColumn="0" w:lastRowLastColumn="0"/>
+            <w:tcW w:w="3020" w:type="dxa"/>
+            <w:hideMark/>
+          </w:tcPr>
+          <w:p>
+            <w:pPr>
+              <w:rPr>
+                <w:rFonts w:cstheme="minorHAnsi"/>
+                <w:b w:val="0"/>
+                <w:color w:val="000000" w:themeColor="text1"/>
+              </w:rPr>
+            </w:pPr>
+            <w:r>
+              <w:rPr>
+                <w:rFonts w:cstheme="minorHAnsi"/>
+                <w:b w:val="0"/>
+                <w:color w:val="000000" w:themeColor="text1"/>
+              </w:rPr>
+              <w:t xml:space="preserve">Parametre </w:t>
+            </w:r>
+          </w:p>
+        </w:tc>
+        <w:tc>
+          <w:tcPr>
+            <w:tcW w:w="3021" w:type="dxa"/>
+            <w:hideMark/>
+          </w:tcPr>
+          <w:p>
+            <w:pPr>
+              <w:cnfStyle w:val="100000000000" w:firstRow="1" w:lastRow="0" w:firstColumn="0" w:lastColumn="0" w:oddVBand="0" w:evenVBand="0" w:oddHBand="0" w:evenHBand="0" w:firstRowFirstColumn="0" w:firstRowLastColumn="0" w:lastRowFirstColumn="0" w:lastRowLastColumn="0"/>
+              <w:rPr>
+                <w:rFonts w:cstheme="minorHAnsi"/>
+                <w:b w:val="0"/>
+                <w:color w:val="000000" w:themeColor="text1"/>
+              </w:rPr>
+            </w:pPr>
+            <w:r>
+              <w:rPr>
+                <w:rFonts w:cstheme="minorHAnsi"/>
+                <w:b w:val="0"/>
+                <w:color w:val="000000" w:themeColor="text1"/>
+              </w:rPr>
+              <w:t>Parametre Tipi</w:t>
+            </w:r>
+          </w:p>
+        </w:tc>
+        <w:tc>
+          <w:tcPr>
+            <w:tcW w:w="3021" w:type="dxa"/>
+            <w:hideMark/>
+          </w:tcPr>
+          <w:p>
+            <w:pPr>
+              <w:cnfStyle w:val="100000000000" w:firstRow="1" w:lastRow="0" w:firstColumn="0" w:lastColumn="0" w:oddVBand="0" w:evenVBand="0" w:oddHBand="0" w:evenHBand="0" w:firstRowFirstColumn="0" w:firstRowLastColumn="0" w:lastRowFirstColumn="0" w:lastRowLastColumn="0"/>
+              <w:rPr>
+                <w:rFonts w:cstheme="minorHAnsi"/>
+                <w:b w:val="0"/>
+                <w:color w:val="000000" w:themeColor="text1"/>
+              </w:rPr>
+            </w:pPr>
+            <w:r>
+              <w:rPr>
+                <w:rFonts w:cstheme="minorHAnsi"/>
+                <w:b w:val="0"/>
+                <w:color w:val="000000" w:themeColor="text1"/>
+              </w:rPr>
+              <w:t>Açıklama</w:t>
+            </w:r>
+          </w:p>
+        </w:tc>
+      </w:tr>
+      <w:tr>
+        <w:trPr>
+          <w:cnfStyle w:val="000000100000" w:firstRow="0" w:lastRow="0" w:firstColumn="0" w:lastColumn="0" w:oddVBand="0" w:evenVBand="0" w:oddHBand="1" w:evenHBand="0" w:firstRowFirstColumn="0" w:firstRowLastColumn="0" w:lastRowFirstColumn="0" w:lastRowLastColumn="0"/>
+        </w:trPr>
+        <w:tc>
+          <w:tcPr>
+            <w:cnfStyle w:val="001000000000" w:firstRow="0" w:lastRow="0" w:firstColumn="1" w:lastColumn="0" w:oddVBand="0" w:evenVBand="0" w:oddHBand="0" w:evenHBand="0" w:firstRowFirstColumn="0" w:firstRowLastColumn="0" w:lastRowFirstColumn="0" w:lastRowLastColumn="0"/>
+            <w:tcW w:w="3020" w:type="dxa"/>
+            <w:tcBorders>
+              <w:top w:val="single" w:sz="4" w:space="0" w:color="9CC2E5" w:themeColor="accent1" w:themeTint="99"/>
+              <w:left w:val="single" w:sz="4" w:space="0" w:color="9CC2E5" w:themeColor="accent1" w:themeTint="99"/>
+              <w:bottom w:val="single" w:sz="4" w:space="0" w:color="9CC2E5" w:themeColor="accent1" w:themeTint="99"/>
+              <w:right w:val="single" w:sz="4" w:space="0" w:color="9CC2E5" w:themeColor="accent1" w:themeTint="99"/>
+            </w:tcBorders>
+            <w:hideMark/>
+          </w:tcPr>
+          <w:p>
+            <w:pPr>
+              <w:rPr>
+                <w:rFonts w:cstheme="minorHAnsi"/>
+                <w:b w:val="0"/>
+                <w:color w:val="000000" w:themeColor="text1"/>
+              </w:rPr>
+            </w:pPr>
+            <w:r>
+              <w:rPr>
+                <w:rFonts w:cstheme="minorHAnsi"/>
+                <w:b w:val="0"/>
+                <w:color w:val="000000" w:themeColor="text1"/>
+              </w:rPr>
+              <w:t xml:space="preserve"> user</w:t>
+            </w:r>
+          </w:p>
+        </w:tc>
+        <w:tc>
+          <w:tcPr>
+            <w:tcW w:w="3021" w:type="dxa"/>
+            <w:tcBorders>
+              <w:top w:val="single" w:sz="4" w:space="0" w:color="9CC2E5" w:themeColor="accent1" w:themeTint="99"/>
+              <w:left w:val="single" w:sz="4" w:space="0" w:color="9CC2E5" w:themeColor="accent1" w:themeTint="99"/>
+              <w:bottom w:val="single" w:sz="4" w:space="0" w:color="9CC2E5" w:themeColor="accent1" w:themeTint="99"/>
+              <w:right w:val="single" w:sz="4" w:space="0" w:color="9CC2E5" w:themeColor="accent1" w:themeTint="99"/>
+            </w:tcBorders>
+            <w:hideMark/>
+          </w:tcPr>
+          <w:p>
+            <w:pPr>
+              <w:cnfStyle w:val="000000100000" w:firstRow="0" w:lastRow="0" w:firstColumn="0" w:lastColumn="0" w:oddVBand="0" w:evenVBand="0" w:oddHBand="1" w:evenHBand="0" w:firstRowFirstColumn="0" w:firstRowLastColumn="0" w:lastRowFirstColumn="0" w:lastRowLastColumn="0"/>
+              <w:rPr>
+                <w:rFonts w:cstheme="minorHAnsi"/>
+                <w:color w:val="000000" w:themeColor="text1"/>
+              </w:rPr>
+            </w:pPr>
+            <w:r>
+              <w:rPr>
+                <w:rFonts w:cstheme="minorHAnsi"/>
+                <w:color w:val="000000" w:themeColor="text1"/>
+              </w:rPr>
+              <w:t xml:space="preserve">Object </w:t>
+            </w:r>
+          </w:p>
+        </w:tc>
+        <w:tc>
+          <w:tcPr>
+            <w:tcW w:w="3021" w:type="dxa"/>
+            <w:tcBorders>
+              <w:top w:val="single" w:sz="4" w:space="0" w:color="9CC2E5" w:themeColor="accent1" w:themeTint="99"/>
+              <w:left w:val="single" w:sz="4" w:space="0" w:color="9CC2E5" w:themeColor="accent1" w:themeTint="99"/>
+              <w:bottom w:val="single" w:sz="4" w:space="0" w:color="9CC2E5" w:themeColor="accent1" w:themeTint="99"/>
+              <w:right w:val="single" w:sz="4" w:space="0" w:color="9CC2E5" w:themeColor="accent1" w:themeTint="99"/>
+            </w:tcBorders>
+            <w:hideMark/>
+          </w:tcPr>
+          <w:p>
+            <w:pPr>
+              <w:cnfStyle w:val="000000100000" w:firstRow="0" w:lastRow="0" w:firstColumn="0" w:lastColumn="0" w:oddVBand="0" w:evenVBand="0" w:oddHBand="1" w:evenHBand="0" w:firstRowFirstColumn="0" w:firstRowLastColumn="0" w:lastRowFirstColumn="0" w:lastRowLastColumn="0"/>
+              <w:rPr>
+                <w:rFonts w:cstheme="minorHAnsi"/>
+                <w:color w:val="000000" w:themeColor="text1"/>
+              </w:rPr>
+            </w:pPr>
+            <w:r>
+              <w:rPr>
+                <w:rFonts w:cstheme="minorHAnsi"/>
+                <w:color w:val="000000" w:themeColor="text1"/>
+              </w:rPr>
+              <w:t>Kullanıcı</w:t>
+            </w:r>
+          </w:p>
+        </w:tc>
+      </w:tr>
+      <w:tr>
+        <w:tc>
+          <w:tcPr>
+            <w:cnfStyle w:val="001000000000" w:firstRow="0" w:lastRow="0" w:firstColumn="1" w:lastColumn="0" w:oddVBand="0" w:evenVBand="0" w:oddHBand="0" w:evenHBand="0" w:firstRowFirstColumn="0" w:firstRowLastColumn="0" w:lastRowFirstColumn="0" w:lastRowLastColumn="0"/>
+            <w:tcW w:w="3020" w:type="dxa"/>
+            <w:tcBorders>
+              <w:top w:val="single" w:sz="4" w:space="0" w:color="9CC2E5" w:themeColor="accent1" w:themeTint="99"/>
+              <w:left w:val="single" w:sz="4" w:space="0" w:color="9CC2E5" w:themeColor="accent1" w:themeTint="99"/>
+              <w:bottom w:val="single" w:sz="4" w:space="0" w:color="9CC2E5" w:themeColor="accent1" w:themeTint="99"/>
+              <w:right w:val="single" w:sz="4" w:space="0" w:color="9CC2E5" w:themeColor="accent1" w:themeTint="99"/>
+            </w:tcBorders>
+            <w:hideMark/>
+          </w:tcPr>
+          <w:p>
+            <w:pPr>
+              <w:rPr>
+                <w:rFonts w:cstheme="minorHAnsi"/>
+                <w:b w:val="0"/>
+                <w:color w:val="000000" w:themeColor="text1"/>
+              </w:rPr>
+            </w:pPr>
+            <w:r>
+              <w:rPr>
+                <w:rFonts w:cstheme="minorHAnsi"/>
+                <w:b w:val="0"/>
+                <w:color w:val="000000" w:themeColor="text1"/>
+              </w:rPr>
+              <w:t>Subject</w:t>
+            </w:r>
+          </w:p>
+        </w:tc>
+        <w:tc>
+          <w:tcPr>
+            <w:tcW w:w="3021" w:type="dxa"/>
+            <w:tcBorders>
+              <w:top w:val="single" w:sz="4" w:space="0" w:color="9CC2E5" w:themeColor="accent1" w:themeTint="99"/>
+              <w:left w:val="single" w:sz="4" w:space="0" w:color="9CC2E5" w:themeColor="accent1" w:themeTint="99"/>
+              <w:bottom w:val="single" w:sz="4" w:space="0" w:color="9CC2E5" w:themeColor="accent1" w:themeTint="99"/>
+              <w:right w:val="single" w:sz="4" w:space="0" w:color="9CC2E5" w:themeColor="accent1" w:themeTint="99"/>
+            </w:tcBorders>
+            <w:hideMark/>
+          </w:tcPr>
+          <w:p>
+            <w:pPr>
+              <w:cnfStyle w:val="000000000000" w:firstRow="0" w:lastRow="0" w:firstColumn="0" w:lastColumn="0" w:oddVBand="0" w:evenVBand="0" w:oddHBand="0" w:evenHBand="0" w:firstRowFirstColumn="0" w:firstRowLastColumn="0" w:lastRowFirstColumn="0" w:lastRowLastColumn="0"/>
+              <w:rPr>
+                <w:rFonts w:cstheme="minorHAnsi"/>
+                <w:color w:val="000000" w:themeColor="text1"/>
+              </w:rPr>
+            </w:pPr>
+            <w:r>
+              <w:rPr>
+                <w:rFonts w:cstheme="minorHAnsi"/>
+                <w:color w:val="000000" w:themeColor="text1"/>
+              </w:rPr>
+              <w:t xml:space="preserve"> String</w:t>
+            </w:r>
+          </w:p>
+        </w:tc>
+        <w:tc>
+          <w:tcPr>
+            <w:tcW w:w="3021" w:type="dxa"/>
+            <w:tcBorders>
+              <w:top w:val="single" w:sz="4" w:space="0" w:color="9CC2E5" w:themeColor="accent1" w:themeTint="99"/>
+              <w:left w:val="single" w:sz="4" w:space="0" w:color="9CC2E5" w:themeColor="accent1" w:themeTint="99"/>
+              <w:bottom w:val="single" w:sz="4" w:space="0" w:color="9CC2E5" w:themeColor="accent1" w:themeTint="99"/>
+              <w:right w:val="single" w:sz="4" w:space="0" w:color="9CC2E5" w:themeColor="accent1" w:themeTint="99"/>
+            </w:tcBorders>
+          </w:tcPr>
+          <w:p>
+            <w:pPr>
+              <w:cnfStyle w:val="000000000000" w:firstRow="0" w:lastRow="0" w:firstColumn="0" w:lastColumn="0" w:oddVBand="0" w:evenVBand="0" w:oddHBand="0" w:evenHBand="0" w:firstRowFirstColumn="0" w:firstRowLastColumn="0" w:lastRowFirstColumn="0" w:lastRowLastColumn="0"/>
+              <w:rPr>
+                <w:rFonts w:cstheme="minorHAnsi"/>
+                <w:color w:val="000000" w:themeColor="text1"/>
+              </w:rPr>
+            </w:pPr>
+          </w:p>
+        </w:tc>
+      </w:tr>
+      <w:tr>
+        <w:trPr>
+          <w:cnfStyle w:val="000000100000" w:firstRow="0" w:lastRow="0" w:firstColumn="0" w:lastColumn="0" w:oddVBand="0" w:evenVBand="0" w:oddHBand="1" w:evenHBand="0" w:firstRowFirstColumn="0" w:firstRowLastColumn="0" w:lastRowFirstColumn="0" w:lastRowLastColumn="0"/>
+        </w:trPr>
+        <w:tc>
+          <w:tcPr>
+            <w:cnfStyle w:val="001000000000" w:firstRow="0" w:lastRow="0" w:firstColumn="1" w:lastColumn="0" w:oddVBand="0" w:evenVBand="0" w:oddHBand="0" w:evenHBand="0" w:firstRowFirstColumn="0" w:firstRowLastColumn="0" w:lastRowFirstColumn="0" w:lastRowLastColumn="0"/>
+            <w:tcW w:w="3020" w:type="dxa"/>
+            <w:tcBorders>
+              <w:top w:val="single" w:sz="4" w:space="0" w:color="9CC2E5" w:themeColor="accent1" w:themeTint="99"/>
+              <w:left w:val="single" w:sz="4" w:space="0" w:color="9CC2E5" w:themeColor="accent1" w:themeTint="99"/>
+              <w:bottom w:val="single" w:sz="4" w:space="0" w:color="9CC2E5" w:themeColor="accent1" w:themeTint="99"/>
+              <w:right w:val="single" w:sz="4" w:space="0" w:color="9CC2E5" w:themeColor="accent1" w:themeTint="99"/>
+            </w:tcBorders>
+            <w:hideMark/>
+          </w:tcPr>
+          <w:p>
+            <w:pPr>
+              <w:rPr>
+                <w:rFonts w:cstheme="minorHAnsi"/>
+                <w:b w:val="0"/>
+                <w:color w:val="000000" w:themeColor="text1"/>
+              </w:rPr>
+            </w:pPr>
+            <w:r>
+              <w:rPr>
+                <w:rFonts w:cstheme="minorHAnsi"/>
+                <w:b w:val="0"/>
+                <w:color w:val="000000" w:themeColor="text1"/>
+              </w:rPr>
+              <w:t>ip</w:t>
+            </w:r>
+          </w:p>
+        </w:tc>
+        <w:tc>
+          <w:tcPr>
+            <w:tcW w:w="3021" w:type="dxa"/>
+            <w:tcBorders>
+              <w:top w:val="single" w:sz="4" w:space="0" w:color="9CC2E5" w:themeColor="accent1" w:themeTint="99"/>
+              <w:left w:val="single" w:sz="4" w:space="0" w:color="9CC2E5" w:themeColor="accent1" w:themeTint="99"/>
+              <w:bottom w:val="single" w:sz="4" w:space="0" w:color="9CC2E5" w:themeColor="accent1" w:themeTint="99"/>
+              <w:right w:val="single" w:sz="4" w:space="0" w:color="9CC2E5" w:themeColor="accent1" w:themeTint="99"/>
+            </w:tcBorders>
+            <w:hideMark/>
+          </w:tcPr>
+          <w:p>
+            <w:pPr>
+              <w:cnfStyle w:val="000000100000" w:firstRow="0" w:lastRow="0" w:firstColumn="0" w:lastColumn="0" w:oddVBand="0" w:evenVBand="0" w:oddHBand="1" w:evenHBand="0" w:firstRowFirstColumn="0" w:firstRowLastColumn="0" w:lastRowFirstColumn="0" w:lastRowLastColumn="0"/>
+              <w:rPr>
+                <w:rFonts w:cstheme="minorHAnsi"/>
+                <w:color w:val="000000" w:themeColor="text1"/>
+              </w:rPr>
+            </w:pPr>
+            <w:r>
+              <w:rPr>
+                <w:rFonts w:cstheme="minorHAnsi"/>
+                <w:color w:val="000000" w:themeColor="text1"/>
+              </w:rPr>
+              <w:t>String</w:t>
+            </w:r>
+          </w:p>
+        </w:tc>
+        <w:tc>
+          <w:tcPr>
+            <w:tcW w:w="3021" w:type="dxa"/>
+            <w:tcBorders>
+              <w:top w:val="single" w:sz="4" w:space="0" w:color="9CC2E5" w:themeColor="accent1" w:themeTint="99"/>
+              <w:left w:val="single" w:sz="4" w:space="0" w:color="9CC2E5" w:themeColor="accent1" w:themeTint="99"/>
+              <w:bottom w:val="single" w:sz="4" w:space="0" w:color="9CC2E5" w:themeColor="accent1" w:themeTint="99"/>
+              <w:right w:val="single" w:sz="4" w:space="0" w:color="9CC2E5" w:themeColor="accent1" w:themeTint="99"/>
+            </w:tcBorders>
+            <w:hideMark/>
+          </w:tcPr>
+          <w:p>
+            <w:pPr>
+              <w:cnfStyle w:val="000000100000" w:firstRow="0" w:lastRow="0" w:firstColumn="0" w:lastColumn="0" w:oddVBand="0" w:evenVBand="0" w:oddHBand="1" w:evenHBand="0" w:firstRowFirstColumn="0" w:firstRowLastColumn="0" w:lastRowFirstColumn="0" w:lastRowLastColumn="0"/>
+              <w:rPr>
+                <w:rFonts w:cstheme="minorHAnsi"/>
+                <w:color w:val="000000" w:themeColor="text1"/>
+              </w:rPr>
+            </w:pPr>
+            <w:r>
+              <w:rPr>
+                <w:rFonts w:cstheme="minorHAnsi"/>
+                <w:color w:val="000000" w:themeColor="text1"/>
+              </w:rPr>
+              <w:t xml:space="preserve">İp adresi  127.0.1.1 </w:t>
+            </w:r>
+          </w:p>
+        </w:tc>
+      </w:tr>
+      <w:tr>
+        <w:tc>
+          <w:tcPr>
+            <w:cnfStyle w:val="001000000000" w:firstRow="0" w:lastRow="0" w:firstColumn="1" w:lastColumn="0" w:oddVBand="0" w:evenVBand="0" w:oddHBand="0" w:evenHBand="0" w:firstRowFirstColumn="0" w:firstRowLastColumn="0" w:lastRowFirstColumn="0" w:lastRowLastColumn="0"/>
+            <w:tcW w:w="3020" w:type="dxa"/>
+            <w:tcBorders>
+              <w:top w:val="single" w:sz="4" w:space="0" w:color="9CC2E5" w:themeColor="accent1" w:themeTint="99"/>
+              <w:left w:val="single" w:sz="4" w:space="0" w:color="9CC2E5" w:themeColor="accent1" w:themeTint="99"/>
+              <w:bottom w:val="single" w:sz="4" w:space="0" w:color="9CC2E5" w:themeColor="accent1" w:themeTint="99"/>
+              <w:right w:val="single" w:sz="4" w:space="0" w:color="9CC2E5" w:themeColor="accent1" w:themeTint="99"/>
+            </w:tcBorders>
+          </w:tcPr>
+          <w:p>
+            <w:pPr>
+              <w:pStyle w:val="HTMLPreformatted"/>
+              <w:shd w:val="clear" w:color="auto" w:fill="FFFFFF"/>
+              <w:rPr>
+                <w:rFonts w:asciiTheme="minorHAnsi" w:hAnsiTheme="minorHAnsi" w:cstheme="minorHAnsi"/>
+                <w:b w:val="0"/>
+                <w:color w:val="080808"/>
+                <w:lang w:eastAsia="en-US"/>
+              </w:rPr>
+            </w:pPr>
+            <w:r>
+              <w:rPr>
+                <w:rFonts w:asciiTheme="minorHAnsi" w:hAnsiTheme="minorHAnsi" w:cstheme="minorHAnsi"/>
+                <w:b w:val="0"/>
+                <w:color w:val="080808"/>
+                <w:lang w:eastAsia="en-US"/>
+              </w:rPr>
+              <w:t>previousData</w:t>
+            </w:r>
+          </w:p>
+          <w:p>
+            <w:pPr>
+              <w:rPr>
+                <w:rFonts w:cstheme="minorHAnsi"/>
+                <w:b w:val="0"/>
+                <w:color w:val="000000" w:themeColor="text1"/>
+              </w:rPr>
+            </w:pPr>
+          </w:p>
+        </w:tc>
+        <w:tc>
+          <w:tcPr>
+            <w:tcW w:w="3021" w:type="dxa"/>
+            <w:tcBorders>
+              <w:top w:val="single" w:sz="4" w:space="0" w:color="9CC2E5" w:themeColor="accent1" w:themeTint="99"/>
+              <w:left w:val="single" w:sz="4" w:space="0" w:color="9CC2E5" w:themeColor="accent1" w:themeTint="99"/>
+              <w:bottom w:val="single" w:sz="4" w:space="0" w:color="9CC2E5" w:themeColor="accent1" w:themeTint="99"/>
+              <w:right w:val="single" w:sz="4" w:space="0" w:color="9CC2E5" w:themeColor="accent1" w:themeTint="99"/>
+            </w:tcBorders>
+            <w:hideMark/>
+          </w:tcPr>
+          <w:p>
+            <w:pPr>
+              <w:cnfStyle w:val="000000000000" w:firstRow="0" w:lastRow="0" w:firstColumn="0" w:lastColumn="0" w:oddVBand="0" w:evenVBand="0" w:oddHBand="0" w:evenHBand="0" w:firstRowFirstColumn="0" w:firstRowLastColumn="0" w:lastRowFirstColumn="0" w:lastRowLastColumn="0"/>
+              <w:rPr>
+                <w:rFonts w:cstheme="minorHAnsi"/>
+                <w:color w:val="000000" w:themeColor="text1"/>
+              </w:rPr>
+            </w:pPr>
+            <w:r>
+              <w:rPr>
+                <w:rFonts w:cstheme="minorHAnsi"/>
+                <w:color w:val="000000" w:themeColor="text1"/>
+              </w:rPr>
+              <w:t>String</w:t>
+            </w:r>
+          </w:p>
+        </w:tc>
+        <w:tc>
+          <w:tcPr>
+            <w:tcW w:w="3021" w:type="dxa"/>
+            <w:tcBorders>
+              <w:top w:val="single" w:sz="4" w:space="0" w:color="9CC2E5" w:themeColor="accent1" w:themeTint="99"/>
+              <w:left w:val="single" w:sz="4" w:space="0" w:color="9CC2E5" w:themeColor="accent1" w:themeTint="99"/>
+              <w:bottom w:val="single" w:sz="4" w:space="0" w:color="9CC2E5" w:themeColor="accent1" w:themeTint="99"/>
+              <w:right w:val="single" w:sz="4" w:space="0" w:color="9CC2E5" w:themeColor="accent1" w:themeTint="99"/>
+            </w:tcBorders>
+            <w:hideMark/>
+          </w:tcPr>
+          <w:p>
+            <w:pPr>
+              <w:cnfStyle w:val="000000000000" w:firstRow="0" w:lastRow="0" w:firstColumn="0" w:lastColumn="0" w:oddVBand="0" w:evenVBand="0" w:oddHBand="0" w:evenHBand="0" w:firstRowFirstColumn="0" w:firstRowLastColumn="0" w:lastRowFirstColumn="0" w:lastRowLastColumn="0"/>
+              <w:rPr>
+                <w:rFonts w:cstheme="minorHAnsi"/>
+                <w:color w:val="000000" w:themeColor="text1"/>
+              </w:rPr>
+            </w:pPr>
+            <w:r>
+              <w:rPr>
+                <w:rFonts w:cstheme="minorHAnsi"/>
+                <w:color w:val="000000" w:themeColor="text1"/>
+              </w:rPr>
+              <w:t>Verinin önceki hali</w:t>
+            </w:r>
+          </w:p>
+        </w:tc>
+      </w:tr>
+      <w:tr>
+        <w:trPr>
+          <w:cnfStyle w:val="000000100000" w:firstRow="0" w:lastRow="0" w:firstColumn="0" w:lastColumn="0" w:oddVBand="0" w:evenVBand="0" w:oddHBand="1" w:evenHBand="0" w:firstRowFirstColumn="0" w:firstRowLastColumn="0" w:lastRowFirstColumn="0" w:lastRowLastColumn="0"/>
+        </w:trPr>
+        <w:tc>
+          <w:tcPr>
+            <w:cnfStyle w:val="001000000000" w:firstRow="0" w:lastRow="0" w:firstColumn="1" w:lastColumn="0" w:oddVBand="0" w:evenVBand="0" w:oddHBand="0" w:evenHBand="0" w:firstRowFirstColumn="0" w:firstRowLastColumn="0" w:lastRowFirstColumn="0" w:lastRowLastColumn="0"/>
+            <w:tcW w:w="3020" w:type="dxa"/>
+            <w:tcBorders>
+              <w:top w:val="single" w:sz="4" w:space="0" w:color="9CC2E5" w:themeColor="accent1" w:themeTint="99"/>
+              <w:left w:val="single" w:sz="4" w:space="0" w:color="9CC2E5" w:themeColor="accent1" w:themeTint="99"/>
+              <w:bottom w:val="single" w:sz="4" w:space="0" w:color="9CC2E5" w:themeColor="accent1" w:themeTint="99"/>
+              <w:right w:val="single" w:sz="4" w:space="0" w:color="9CC2E5" w:themeColor="accent1" w:themeTint="99"/>
+            </w:tcBorders>
+          </w:tcPr>
+          <w:p>
+            <w:pPr>
+              <w:pStyle w:val="HTMLPreformatted"/>
+              <w:shd w:val="clear" w:color="auto" w:fill="FFFFFF"/>
+              <w:rPr>
+                <w:color w:val="080808"/>
+                <w:lang w:eastAsia="en-US"/>
+              </w:rPr>
+            </w:pPr>
+            <w:r>
+              <w:rPr>
+                <w:color w:val="080808"/>
+                <w:lang w:eastAsia="en-US"/>
+              </w:rPr>
+              <w:t>nextData</w:t>
+            </w:r>
+          </w:p>
+          <w:p>
+            <w:pPr>
+              <w:rPr>
+                <w:rFonts w:cstheme="minorHAnsi"/>
+                <w:b w:val="0"/>
+                <w:color w:val="000000" w:themeColor="text1"/>
+              </w:rPr>
+            </w:pPr>
+          </w:p>
+        </w:tc>
+        <w:tc>
+          <w:tcPr>
+            <w:tcW w:w="3021" w:type="dxa"/>
+            <w:tcBorders>
+              <w:top w:val="single" w:sz="4" w:space="0" w:color="9CC2E5" w:themeColor="accent1" w:themeTint="99"/>
+              <w:left w:val="single" w:sz="4" w:space="0" w:color="9CC2E5" w:themeColor="accent1" w:themeTint="99"/>
+              <w:bottom w:val="single" w:sz="4" w:space="0" w:color="9CC2E5" w:themeColor="accent1" w:themeTint="99"/>
+              <w:right w:val="single" w:sz="4" w:space="0" w:color="9CC2E5" w:themeColor="accent1" w:themeTint="99"/>
+            </w:tcBorders>
+            <w:hideMark/>
+          </w:tcPr>
+          <w:p>
+            <w:pPr>
+              <w:cnfStyle w:val="000000100000" w:firstRow="0" w:lastRow="0" w:firstColumn="0" w:lastColumn="0" w:oddVBand="0" w:evenVBand="0" w:oddHBand="1" w:evenHBand="0" w:firstRowFirstColumn="0" w:firstRowLastColumn="0" w:lastRowFirstColumn="0" w:lastRowLastColumn="0"/>
+              <w:rPr>
+                <w:rFonts w:cstheme="minorHAnsi"/>
+                <w:color w:val="000000" w:themeColor="text1"/>
+              </w:rPr>
+            </w:pPr>
+            <w:r>
+              <w:rPr>
+                <w:rFonts w:cstheme="minorHAnsi"/>
+                <w:color w:val="000000" w:themeColor="text1"/>
+              </w:rPr>
+              <w:t>String</w:t>
+            </w:r>
+          </w:p>
+        </w:tc>
+        <w:tc>
+          <w:tcPr>
+            <w:tcW w:w="3021" w:type="dxa"/>
+            <w:tcBorders>
+              <w:top w:val="single" w:sz="4" w:space="0" w:color="9CC2E5" w:themeColor="accent1" w:themeTint="99"/>
+              <w:left w:val="single" w:sz="4" w:space="0" w:color="9CC2E5" w:themeColor="accent1" w:themeTint="99"/>
+              <w:bottom w:val="single" w:sz="4" w:space="0" w:color="9CC2E5" w:themeColor="accent1" w:themeTint="99"/>
+              <w:right w:val="single" w:sz="4" w:space="0" w:color="9CC2E5" w:themeColor="accent1" w:themeTint="99"/>
+            </w:tcBorders>
+            <w:hideMark/>
+          </w:tcPr>
+          <w:p>
+            <w:pPr>
+              <w:cnfStyle w:val="000000100000" w:firstRow="0" w:lastRow="0" w:firstColumn="0" w:lastColumn="0" w:oddVBand="0" w:evenVBand="0" w:oddHBand="1" w:evenHBand="0" w:firstRowFirstColumn="0" w:firstRowLastColumn="0" w:lastRowFirstColumn="0" w:lastRowLastColumn="0"/>
+              <w:rPr>
+                <w:rFonts w:cstheme="minorHAnsi"/>
+                <w:color w:val="000000" w:themeColor="text1"/>
+              </w:rPr>
+            </w:pPr>
+            <w:r>
+              <w:rPr>
+                <w:rFonts w:cstheme="minorHAnsi"/>
+                <w:color w:val="000000" w:themeColor="text1"/>
+              </w:rPr>
+              <w:t>Verinin sonraki hali</w:t>
+            </w:r>
+          </w:p>
+        </w:tc>
+      </w:tr>
+      <w:tr>
+        <w:tc>
+          <w:tcPr>
+            <w:cnfStyle w:val="001000000000" w:firstRow="0" w:lastRow="0" w:firstColumn="1" w:lastColumn="0" w:oddVBand="0" w:evenVBand="0" w:oddHBand="0" w:evenHBand="0" w:firstRowFirstColumn="0" w:firstRowLastColumn="0" w:lastRowFirstColumn="0" w:lastRowLastColumn="0"/>
+            <w:tcW w:w="3020" w:type="dxa"/>
+            <w:tcBorders>
+              <w:top w:val="single" w:sz="4" w:space="0" w:color="9CC2E5" w:themeColor="accent1" w:themeTint="99"/>
+              <w:left w:val="single" w:sz="4" w:space="0" w:color="9CC2E5" w:themeColor="accent1" w:themeTint="99"/>
+              <w:bottom w:val="single" w:sz="4" w:space="0" w:color="9CC2E5" w:themeColor="accent1" w:themeTint="99"/>
+              <w:right w:val="single" w:sz="4" w:space="0" w:color="9CC2E5" w:themeColor="accent1" w:themeTint="99"/>
+            </w:tcBorders>
+          </w:tcPr>
+          <w:p>
+            <w:pPr>
+              <w:pStyle w:val="HTMLPreformatted"/>
+              <w:shd w:val="clear" w:color="auto" w:fill="FFFFFF"/>
+              <w:rPr>
+                <w:color w:val="080808"/>
+                <w:lang w:eastAsia="en-US"/>
+              </w:rPr>
+            </w:pPr>
+            <w:r>
+              <w:rPr>
+                <w:color w:val="080808"/>
+                <w:lang w:eastAsia="en-US"/>
+              </w:rPr>
+              <w:t>status</w:t>
+            </w:r>
+          </w:p>
+          <w:p>
+            <w:pPr>
+              <w:rPr>
+                <w:rFonts w:cstheme="minorHAnsi"/>
+                <w:b w:val="0"/>
+                <w:color w:val="000000" w:themeColor="text1"/>
+              </w:rPr>
+            </w:pPr>
+          </w:p>
+        </w:tc>
+        <w:tc>
+          <w:tcPr>
+            <w:tcW w:w="3021" w:type="dxa"/>
+            <w:tcBorders>
+              <w:top w:val="single" w:sz="4" w:space="0" w:color="9CC2E5" w:themeColor="accent1" w:themeTint="99"/>
+              <w:left w:val="single" w:sz="4" w:space="0" w:color="9CC2E5" w:themeColor="accent1" w:themeTint="99"/>
+              <w:bottom w:val="single" w:sz="4" w:space="0" w:color="9CC2E5" w:themeColor="accent1" w:themeTint="99"/>
+              <w:right w:val="single" w:sz="4" w:space="0" w:color="9CC2E5" w:themeColor="accent1" w:themeTint="99"/>
+            </w:tcBorders>
+            <w:hideMark/>
+          </w:tcPr>
+          <w:p>
+            <w:pPr>
+              <w:cnfStyle w:val="000000000000" w:firstRow="0" w:lastRow="0" w:firstColumn="0" w:lastColumn="0" w:oddVBand="0" w:evenVBand="0" w:oddHBand="0" w:evenHBand="0" w:firstRowFirstColumn="0" w:firstRowLastColumn="0" w:lastRowFirstColumn="0" w:lastRowLastColumn="0"/>
+              <w:rPr>
+                <w:rFonts w:cstheme="minorHAnsi"/>
+                <w:color w:val="000000" w:themeColor="text1"/>
+              </w:rPr>
+            </w:pPr>
+            <w:r>
+              <w:rPr>
+                <w:rFonts w:cstheme="minorHAnsi"/>
+                <w:color w:val="000000" w:themeColor="text1"/>
+              </w:rPr>
+              <w:t>Bool</w:t>
+            </w:r>
+          </w:p>
+        </w:tc>
+        <w:tc>
+          <w:tcPr>
+            <w:tcW w:w="3021" w:type="dxa"/>
+            <w:tcBorders>
+              <w:top w:val="single" w:sz="4" w:space="0" w:color="9CC2E5" w:themeColor="accent1" w:themeTint="99"/>
+              <w:left w:val="single" w:sz="4" w:space="0" w:color="9CC2E5" w:themeColor="accent1" w:themeTint="99"/>
+              <w:bottom w:val="single" w:sz="4" w:space="0" w:color="9CC2E5" w:themeColor="accent1" w:themeTint="99"/>
+              <w:right w:val="single" w:sz="4" w:space="0" w:color="9CC2E5" w:themeColor="accent1" w:themeTint="99"/>
+            </w:tcBorders>
+            <w:hideMark/>
+          </w:tcPr>
+          <w:p>
+            <w:pPr>
+              <w:cnfStyle w:val="000000000000" w:firstRow="0" w:lastRow="0" w:firstColumn="0" w:lastColumn="0" w:oddVBand="0" w:evenVBand="0" w:oddHBand="0" w:evenHBand="0" w:firstRowFirstColumn="0" w:firstRowLastColumn="0" w:lastRowFirstColumn="0" w:lastRowLastColumn="0"/>
+              <w:rPr>
+                <w:rFonts w:cstheme="minorHAnsi"/>
+                <w:color w:val="000000" w:themeColor="text1"/>
+              </w:rPr>
+            </w:pPr>
+            <w:r>
+              <w:rPr>
+                <w:rFonts w:cstheme="minorHAnsi"/>
+                <w:color w:val="000000" w:themeColor="text1"/>
+              </w:rPr>
+              <w:t xml:space="preserve">Durumu </w:t>
+            </w:r>
+          </w:p>
+        </w:tc>
+      </w:tr>
+      <w:tr>
+        <w:trPr>
+          <w:cnfStyle w:val="000000100000" w:firstRow="0" w:lastRow="0" w:firstColumn="0" w:lastColumn="0" w:oddVBand="0" w:evenVBand="0" w:oddHBand="1" w:evenHBand="0" w:firstRowFirstColumn="0" w:firstRowLastColumn="0" w:lastRowFirstColumn="0" w:lastRowLastColumn="0"/>
+        </w:trPr>
+        <w:tc>
+          <w:tcPr>
+            <w:cnfStyle w:val="001000000000" w:firstRow="0" w:lastRow="0" w:firstColumn="1" w:lastColumn="0" w:oddVBand="0" w:evenVBand="0" w:oddHBand="0" w:evenHBand="0" w:firstRowFirstColumn="0" w:firstRowLastColumn="0" w:lastRowFirstColumn="0" w:lastRowLastColumn="0"/>
+            <w:tcW w:w="3020" w:type="dxa"/>
+            <w:tcBorders>
+              <w:top w:val="single" w:sz="4" w:space="0" w:color="9CC2E5" w:themeColor="accent1" w:themeTint="99"/>
+              <w:left w:val="single" w:sz="4" w:space="0" w:color="9CC2E5" w:themeColor="accent1" w:themeTint="99"/>
+              <w:bottom w:val="single" w:sz="4" w:space="0" w:color="9CC2E5" w:themeColor="accent1" w:themeTint="99"/>
+              <w:right w:val="single" w:sz="4" w:space="0" w:color="9CC2E5" w:themeColor="accent1" w:themeTint="99"/>
+            </w:tcBorders>
+          </w:tcPr>
+          <w:p>
+            <w:pPr>
+              <w:pStyle w:val="HTMLPreformatted"/>
+              <w:shd w:val="clear" w:color="auto" w:fill="FFFFFF"/>
+              <w:rPr>
+                <w:color w:val="080808"/>
+                <w:lang w:eastAsia="en-US"/>
+              </w:rPr>
+            </w:pPr>
+            <w:r>
+              <w:rPr>
+                <w:color w:val="080808"/>
+                <w:lang w:eastAsia="en-US"/>
+              </w:rPr>
+              <w:t>uuid</w:t>
+            </w:r>
+          </w:p>
+          <w:p>
+            <w:pPr>
+              <w:pStyle w:val="HTMLPreformatted"/>
+              <w:shd w:val="clear" w:color="auto" w:fill="FFFFFF"/>
+              <w:rPr>
+                <w:color w:val="080808"/>
+                <w:lang w:eastAsia="en-US"/>
+              </w:rPr>
+            </w:pPr>
+          </w:p>
+        </w:tc>
+        <w:tc>
+          <w:tcPr>
+            <w:tcW w:w="3021" w:type="dxa"/>
+            <w:tcBorders>
+              <w:top w:val="single" w:sz="4" w:space="0" w:color="9CC2E5" w:themeColor="accent1" w:themeTint="99"/>
+              <w:left w:val="single" w:sz="4" w:space="0" w:color="9CC2E5" w:themeColor="accent1" w:themeTint="99"/>
+              <w:bottom w:val="single" w:sz="4" w:space="0" w:color="9CC2E5" w:themeColor="accent1" w:themeTint="99"/>
+              <w:right w:val="single" w:sz="4" w:space="0" w:color="9CC2E5" w:themeColor="accent1" w:themeTint="99"/>
+            </w:tcBorders>
+            <w:hideMark/>
+          </w:tcPr>
+          <w:p>
+            <w:pPr>
+              <w:cnfStyle w:val="000000100000" w:firstRow="0" w:lastRow="0" w:firstColumn="0" w:lastColumn="0" w:oddVBand="0" w:evenVBand="0" w:oddHBand="1" w:evenHBand="0" w:firstRowFirstColumn="0" w:firstRowLastColumn="0" w:lastRowFirstColumn="0" w:lastRowLastColumn="0"/>
+              <w:rPr>
+                <w:rFonts w:cstheme="minorHAnsi"/>
+                <w:color w:val="000000" w:themeColor="text1"/>
+              </w:rPr>
+            </w:pPr>
+            <w:r>
+              <w:rPr>
+                <w:rFonts w:cstheme="minorHAnsi"/>
+                <w:color w:val="000000" w:themeColor="text1"/>
+              </w:rPr>
+              <w:t>Uuid</w:t>
+            </w:r>
+          </w:p>
+        </w:tc>
+        <w:tc>
+          <w:tcPr>
+            <w:tcW w:w="3021" w:type="dxa"/>
+            <w:tcBorders>
+              <w:top w:val="single" w:sz="4" w:space="0" w:color="9CC2E5" w:themeColor="accent1" w:themeTint="99"/>
+              <w:left w:val="single" w:sz="4" w:space="0" w:color="9CC2E5" w:themeColor="accent1" w:themeTint="99"/>
+              <w:bottom w:val="single" w:sz="4" w:space="0" w:color="9CC2E5" w:themeColor="accent1" w:themeTint="99"/>
+              <w:right w:val="single" w:sz="4" w:space="0" w:color="9CC2E5" w:themeColor="accent1" w:themeTint="99"/>
+            </w:tcBorders>
+            <w:hideMark/>
+          </w:tcPr>
+          <w:p>
+            <w:pPr>
+              <w:cnfStyle w:val="000000100000" w:firstRow="0" w:lastRow="0" w:firstColumn="0" w:lastColumn="0" w:oddVBand="0" w:evenVBand="0" w:oddHBand="1" w:evenHBand="0" w:firstRowFirstColumn="0" w:firstRowLastColumn="0" w:lastRowFirstColumn="0" w:lastRowLastColumn="0"/>
+              <w:rPr>
+                <w:rFonts w:cstheme="minorHAnsi"/>
+                <w:color w:val="000000" w:themeColor="text1"/>
+              </w:rPr>
+            </w:pPr>
+            <w:r>
+              <w:rPr>
+                <w:rFonts w:cstheme="minorHAnsi"/>
+                <w:color w:val="000000" w:themeColor="text1"/>
+              </w:rPr>
+              <w:t>Benzersiz Anahtar degeri</w:t>
+            </w:r>
+          </w:p>
+        </w:tc>
+      </w:tr>
+      <w:tr>
+        <w:tc>
+          <w:tcPr>
+            <w:cnfStyle w:val="001000000000" w:firstRow="0" w:lastRow="0" w:firstColumn="1" w:lastColumn="0" w:oddVBand="0" w:evenVBand="0" w:oddHBand="0" w:evenHBand="0" w:firstRowFirstColumn="0" w:firstRowLastColumn="0" w:lastRowFirstColumn="0" w:lastRowLastColumn="0"/>
+            <w:tcW w:w="3020" w:type="dxa"/>
+            <w:tcBorders>
+              <w:top w:val="single" w:sz="4" w:space="0" w:color="9CC2E5" w:themeColor="accent1" w:themeTint="99"/>
+              <w:left w:val="single" w:sz="4" w:space="0" w:color="9CC2E5" w:themeColor="accent1" w:themeTint="99"/>
+              <w:bottom w:val="single" w:sz="4" w:space="0" w:color="9CC2E5" w:themeColor="accent1" w:themeTint="99"/>
+              <w:right w:val="single" w:sz="4" w:space="0" w:color="9CC2E5" w:themeColor="accent1" w:themeTint="99"/>
+            </w:tcBorders>
+          </w:tcPr>
+          <w:p>
+            <w:pPr>
+              <w:pStyle w:val="HTMLPreformatted"/>
+              <w:shd w:val="clear" w:color="auto" w:fill="FFFFFF"/>
+              <w:rPr>
+                <w:color w:val="080808"/>
+                <w:lang w:eastAsia="en-US"/>
+              </w:rPr>
+            </w:pPr>
+            <w:r>
+              <w:rPr>
+                <w:color w:val="080808"/>
+                <w:lang w:eastAsia="en-US"/>
+              </w:rPr>
+              <w:t>isDeleted</w:t>
+            </w:r>
+          </w:p>
+          <w:p>
+            <w:pPr>
+              <w:pStyle w:val="HTMLPreformatted"/>
+              <w:shd w:val="clear" w:color="auto" w:fill="FFFFFF"/>
+              <w:rPr>
+                <w:color w:val="080808"/>
+                <w:lang w:eastAsia="en-US"/>
+              </w:rPr>
+            </w:pPr>
+          </w:p>
+        </w:tc>
+        <w:tc>
+          <w:tcPr>
+            <w:tcW w:w="3021" w:type="dxa"/>
+            <w:tcBorders>
+              <w:top w:val="single" w:sz="4" w:space="0" w:color="9CC2E5" w:themeColor="accent1" w:themeTint="99"/>
+              <w:left w:val="single" w:sz="4" w:space="0" w:color="9CC2E5" w:themeColor="accent1" w:themeTint="99"/>
+              <w:bottom w:val="single" w:sz="4" w:space="0" w:color="9CC2E5" w:themeColor="accent1" w:themeTint="99"/>
+              <w:right w:val="single" w:sz="4" w:space="0" w:color="9CC2E5" w:themeColor="accent1" w:themeTint="99"/>
+            </w:tcBorders>
+            <w:hideMark/>
+          </w:tcPr>
+          <w:p>
+            <w:pPr>
+              <w:cnfStyle w:val="000000000000" w:firstRow="0" w:lastRow="0" w:firstColumn="0" w:lastColumn="0" w:oddVBand="0" w:evenVBand="0" w:oddHBand="0" w:evenHBand="0" w:firstRowFirstColumn="0" w:firstRowLastColumn="0" w:lastRowFirstColumn="0" w:lastRowLastColumn="0"/>
+              <w:rPr>
+                <w:rFonts w:cstheme="minorHAnsi"/>
+                <w:color w:val="000000" w:themeColor="text1"/>
+              </w:rPr>
+            </w:pPr>
+            <w:r>
+              <w:rPr>
+                <w:rFonts w:cstheme="minorHAnsi"/>
+                <w:color w:val="000000" w:themeColor="text1"/>
+              </w:rPr>
+              <w:t>Bool</w:t>
+            </w:r>
+          </w:p>
+        </w:tc>
+        <w:tc>
+          <w:tcPr>
+            <w:tcW w:w="3021" w:type="dxa"/>
+            <w:tcBorders>
+              <w:top w:val="single" w:sz="4" w:space="0" w:color="9CC2E5" w:themeColor="accent1" w:themeTint="99"/>
+              <w:left w:val="single" w:sz="4" w:space="0" w:color="9CC2E5" w:themeColor="accent1" w:themeTint="99"/>
+              <w:bottom w:val="single" w:sz="4" w:space="0" w:color="9CC2E5" w:themeColor="accent1" w:themeTint="99"/>
+              <w:right w:val="single" w:sz="4" w:space="0" w:color="9CC2E5" w:themeColor="accent1" w:themeTint="99"/>
+            </w:tcBorders>
+            <w:hideMark/>
+          </w:tcPr>
+          <w:p>
+            <w:pPr>
+              <w:cnfStyle w:val="000000000000" w:firstRow="0" w:lastRow="0" w:firstColumn="0" w:lastColumn="0" w:oddVBand="0" w:evenVBand="0" w:oddHBand="0" w:evenHBand="0" w:firstRowFirstColumn="0" w:firstRowLastColumn="0" w:lastRowFirstColumn="0" w:lastRowLastColumn="0"/>
+              <w:rPr>
+                <w:rFonts w:cstheme="minorHAnsi"/>
+                <w:color w:val="000000" w:themeColor="text1"/>
+              </w:rPr>
+            </w:pPr>
+            <w:r>
+              <w:rPr>
+                <w:rFonts w:cstheme="minorHAnsi"/>
+                <w:color w:val="000000" w:themeColor="text1"/>
+              </w:rPr>
+              <w:t>Verinin silinme Durumunu Tutan degişken silirse True deger</w:t>
+            </w:r>
+          </w:p>
+        </w:tc>
+      </w:tr>
+      <w:tr>
+        <w:trPr>
+          <w:cnfStyle w:val="000000100000" w:firstRow="0" w:lastRow="0" w:firstColumn="0" w:lastColumn="0" w:oddVBand="0" w:evenVBand="0" w:oddHBand="1" w:evenHBand="0" w:firstRowFirstColumn="0" w:firstRowLastColumn="0" w:lastRowFirstColumn="0" w:lastRowLastColumn="0"/>
+        </w:trPr>
+        <w:tc>
+          <w:tcPr>
+            <w:cnfStyle w:val="001000000000" w:firstRow="0" w:lastRow="0" w:firstColumn="1" w:lastColumn="0" w:oddVBand="0" w:evenVBand="0" w:oddHBand="0" w:evenHBand="0" w:firstRowFirstColumn="0" w:firstRowLastColumn="0" w:lastRowFirstColumn="0" w:lastRowLastColumn="0"/>
+            <w:tcW w:w="3020" w:type="dxa"/>
+            <w:tcBorders>
+              <w:top w:val="single" w:sz="4" w:space="0" w:color="9CC2E5" w:themeColor="accent1" w:themeTint="99"/>
+              <w:left w:val="single" w:sz="4" w:space="0" w:color="9CC2E5" w:themeColor="accent1" w:themeTint="99"/>
+              <w:bottom w:val="single" w:sz="4" w:space="0" w:color="9CC2E5" w:themeColor="accent1" w:themeTint="99"/>
+              <w:right w:val="single" w:sz="4" w:space="0" w:color="9CC2E5" w:themeColor="accent1" w:themeTint="99"/>
+            </w:tcBorders>
+          </w:tcPr>
+          <w:p>
+            <w:pPr>
+              <w:pStyle w:val="HTMLPreformatted"/>
+              <w:shd w:val="clear" w:color="auto" w:fill="FFFFFF"/>
+              <w:rPr>
+                <w:color w:val="080808"/>
+                <w:lang w:eastAsia="en-US"/>
+              </w:rPr>
+            </w:pPr>
+            <w:r>
+              <w:rPr>
+                <w:color w:val="080808"/>
+                <w:lang w:eastAsia="en-US"/>
+              </w:rPr>
+              <w:t>creationDate</w:t>
+            </w:r>
+          </w:p>
+          <w:p>
+            <w:pPr>
+              <w:pStyle w:val="HTMLPreformatted"/>
+              <w:shd w:val="clear" w:color="auto" w:fill="FFFFFF"/>
+              <w:rPr>
+                <w:color w:val="080808"/>
+                <w:lang w:eastAsia="en-US"/>
+              </w:rPr>
+            </w:pPr>
+          </w:p>
+        </w:tc>
+        <w:tc>
+          <w:tcPr>
+            <w:tcW w:w="3021" w:type="dxa"/>
+            <w:tcBorders>
+              <w:top w:val="single" w:sz="4" w:space="0" w:color="9CC2E5" w:themeColor="accent1" w:themeTint="99"/>
+              <w:left w:val="single" w:sz="4" w:space="0" w:color="9CC2E5" w:themeColor="accent1" w:themeTint="99"/>
+              <w:bottom w:val="single" w:sz="4" w:space="0" w:color="9CC2E5" w:themeColor="accent1" w:themeTint="99"/>
+              <w:right w:val="single" w:sz="4" w:space="0" w:color="9CC2E5" w:themeColor="accent1" w:themeTint="99"/>
+            </w:tcBorders>
+            <w:hideMark/>
+          </w:tcPr>
+          <w:p>
+            <w:pPr>
+              <w:cnfStyle w:val="000000100000" w:firstRow="0" w:lastRow="0" w:firstColumn="0" w:lastColumn="0" w:oddVBand="0" w:evenVBand="0" w:oddHBand="1" w:evenHBand="0" w:firstRowFirstColumn="0" w:firstRowLastColumn="0" w:lastRowFirstColumn="0" w:lastRowLastColumn="0"/>
+              <w:rPr>
+                <w:rFonts w:cstheme="minorHAnsi"/>
+                <w:color w:val="000000" w:themeColor="text1"/>
+              </w:rPr>
+            </w:pPr>
+            <w:r>
+              <w:rPr>
+                <w:rFonts w:cstheme="minorHAnsi"/>
+                <w:color w:val="000000" w:themeColor="text1"/>
+              </w:rPr>
+              <w:t xml:space="preserve">Date </w:t>
+            </w:r>
+          </w:p>
+        </w:tc>
+        <w:tc>
+          <w:tcPr>
+            <w:tcW w:w="3021" w:type="dxa"/>
+            <w:tcBorders>
+              <w:top w:val="single" w:sz="4" w:space="0" w:color="9CC2E5" w:themeColor="accent1" w:themeTint="99"/>
+              <w:left w:val="single" w:sz="4" w:space="0" w:color="9CC2E5" w:themeColor="accent1" w:themeTint="99"/>
+              <w:bottom w:val="single" w:sz="4" w:space="0" w:color="9CC2E5" w:themeColor="accent1" w:themeTint="99"/>
+              <w:right w:val="single" w:sz="4" w:space="0" w:color="9CC2E5" w:themeColor="accent1" w:themeTint="99"/>
+            </w:tcBorders>
+            <w:hideMark/>
+          </w:tcPr>
+          <w:p>
+            <w:pPr>
+              <w:cnfStyle w:val="000000100000" w:firstRow="0" w:lastRow="0" w:firstColumn="0" w:lastColumn="0" w:oddVBand="0" w:evenVBand="0" w:oddHBand="1" w:evenHBand="0" w:firstRowFirstColumn="0" w:firstRowLastColumn="0" w:lastRowFirstColumn="0" w:lastRowLastColumn="0"/>
+              <w:rPr>
+                <w:rFonts w:cstheme="minorHAnsi"/>
+                <w:color w:val="000000" w:themeColor="text1"/>
+              </w:rPr>
+            </w:pPr>
+            <w:r>
+              <w:rPr>
+                <w:rFonts w:cstheme="minorHAnsi"/>
+                <w:color w:val="000000" w:themeColor="text1"/>
+              </w:rPr>
+              <w:t xml:space="preserve">Kayıt tarihi </w:t>
+            </w:r>
+          </w:p>
+        </w:tc>
+      </w:tr>
+      <w:tr>
+        <w:tc>
+          <w:tcPr>
+            <w:cnfStyle w:val="001000000000" w:firstRow="0" w:lastRow="0" w:firstColumn="1" w:lastColumn="0" w:oddVBand="0" w:evenVBand="0" w:oddHBand="0" w:evenHBand="0" w:firstRowFirstColumn="0" w:firstRowLastColumn="0" w:lastRowFirstColumn="0" w:lastRowLastColumn="0"/>
+            <w:tcW w:w="3020" w:type="dxa"/>
+            <w:tcBorders>
+              <w:top w:val="single" w:sz="4" w:space="0" w:color="9CC2E5" w:themeColor="accent1" w:themeTint="99"/>
+              <w:left w:val="single" w:sz="4" w:space="0" w:color="9CC2E5" w:themeColor="accent1" w:themeTint="99"/>
+              <w:bottom w:val="single" w:sz="4" w:space="0" w:color="9CC2E5" w:themeColor="accent1" w:themeTint="99"/>
+              <w:right w:val="single" w:sz="4" w:space="0" w:color="9CC2E5" w:themeColor="accent1" w:themeTint="99"/>
+            </w:tcBorders>
+          </w:tcPr>
+          <w:p>
+            <w:pPr>
+              <w:pStyle w:val="HTMLPreformatted"/>
+              <w:shd w:val="clear" w:color="auto" w:fill="FFFFFF"/>
+              <w:rPr>
+                <w:color w:val="080808"/>
+                <w:lang w:eastAsia="en-US"/>
+              </w:rPr>
+            </w:pPr>
+            <w:r>
+              <w:rPr>
+                <w:color w:val="080808"/>
+                <w:lang w:eastAsia="en-US"/>
+              </w:rPr>
+              <w:t>modificationDate</w:t>
+            </w:r>
+          </w:p>
+          <w:p>
+            <w:pPr>
+              <w:pStyle w:val="HTMLPreformatted"/>
+              <w:shd w:val="clear" w:color="auto" w:fill="FFFFFF"/>
+              <w:rPr>
+                <w:color w:val="080808"/>
+                <w:lang w:eastAsia="en-US"/>
+              </w:rPr>
+            </w:pPr>
+          </w:p>
+        </w:tc>
+        <w:tc>
+          <w:tcPr>
+            <w:tcW w:w="3021" w:type="dxa"/>
+            <w:tcBorders>
+              <w:top w:val="single" w:sz="4" w:space="0" w:color="9CC2E5" w:themeColor="accent1" w:themeTint="99"/>
+              <w:left w:val="single" w:sz="4" w:space="0" w:color="9CC2E5" w:themeColor="accent1" w:themeTint="99"/>
+              <w:bottom w:val="single" w:sz="4" w:space="0" w:color="9CC2E5" w:themeColor="accent1" w:themeTint="99"/>
+              <w:right w:val="single" w:sz="4" w:space="0" w:color="9CC2E5" w:themeColor="accent1" w:themeTint="99"/>
+            </w:tcBorders>
+            <w:hideMark/>
+          </w:tcPr>
+          <w:p>
+            <w:pPr>
+              <w:cnfStyle w:val="000000000000" w:firstRow="0" w:lastRow="0" w:firstColumn="0" w:lastColumn="0" w:oddVBand="0" w:evenVBand="0" w:oddHBand="0" w:evenHBand="0" w:firstRowFirstColumn="0" w:firstRowLastColumn="0" w:lastRowFirstColumn="0" w:lastRowLastColumn="0"/>
+              <w:rPr>
+                <w:rFonts w:cstheme="minorHAnsi"/>
+                <w:color w:val="000000" w:themeColor="text1"/>
+              </w:rPr>
+            </w:pPr>
+            <w:r>
+              <w:rPr>
+                <w:rFonts w:cstheme="minorHAnsi"/>
+                <w:color w:val="000000" w:themeColor="text1"/>
+              </w:rPr>
+              <w:t xml:space="preserve">Date </w:t>
+            </w:r>
+          </w:p>
+        </w:tc>
+        <w:tc>
+          <w:tcPr>
+            <w:tcW w:w="3021" w:type="dxa"/>
+            <w:tcBorders>
+              <w:top w:val="single" w:sz="4" w:space="0" w:color="9CC2E5" w:themeColor="accent1" w:themeTint="99"/>
+              <w:left w:val="single" w:sz="4" w:space="0" w:color="9CC2E5" w:themeColor="accent1" w:themeTint="99"/>
+              <w:bottom w:val="single" w:sz="4" w:space="0" w:color="9CC2E5" w:themeColor="accent1" w:themeTint="99"/>
+              <w:right w:val="single" w:sz="4" w:space="0" w:color="9CC2E5" w:themeColor="accent1" w:themeTint="99"/>
+            </w:tcBorders>
+            <w:hideMark/>
+          </w:tcPr>
+          <w:p>
+            <w:pPr>
+              <w:cnfStyle w:val="000000000000" w:firstRow="0" w:lastRow="0" w:firstColumn="0" w:lastColumn="0" w:oddVBand="0" w:evenVBand="0" w:oddHBand="0" w:evenHBand="0" w:firstRowFirstColumn="0" w:firstRowLastColumn="0" w:lastRowFirstColumn="0" w:lastRowLastColumn="0"/>
+              <w:rPr>
+                <w:rFonts w:cstheme="minorHAnsi"/>
+                <w:color w:val="000000" w:themeColor="text1"/>
+              </w:rPr>
+            </w:pPr>
+            <w:r>
+              <w:rPr>
+                <w:rFonts w:cstheme="minorHAnsi"/>
+                <w:color w:val="000000" w:themeColor="text1"/>
+              </w:rPr>
+              <w:t xml:space="preserve">Güncelleme Tarihi </w:t>
+            </w:r>
+          </w:p>
+        </w:tc>
+      </w:tr>
+      <w:tr>
+        <w:trPr>
+          <w:cnfStyle w:val="000000100000" w:firstRow="0" w:lastRow="0" w:firstColumn="0" w:lastColumn="0" w:oddVBand="0" w:evenVBand="0" w:oddHBand="1" w:evenHBand="0" w:firstRowFirstColumn="0" w:firstRowLastColumn="0" w:lastRowFirstColumn="0" w:lastRowLastColumn="0"/>
+        </w:trPr>
+        <w:tc>
+          <w:tcPr>
+            <w:cnfStyle w:val="001000000000" w:firstRow="0" w:lastRow="0" w:firstColumn="1" w:lastColumn="0" w:oddVBand="0" w:evenVBand="0" w:oddHBand="0" w:evenHBand="0" w:firstRowFirstColumn="0" w:firstRowLastColumn="0" w:lastRowFirstColumn="0" w:lastRowLastColumn="0"/>
+            <w:tcW w:w="3020" w:type="dxa"/>
+            <w:tcBorders>
+              <w:top w:val="single" w:sz="4" w:space="0" w:color="9CC2E5" w:themeColor="accent1" w:themeTint="99"/>
+              <w:left w:val="single" w:sz="4" w:space="0" w:color="9CC2E5" w:themeColor="accent1" w:themeTint="99"/>
+              <w:bottom w:val="single" w:sz="4" w:space="0" w:color="9CC2E5" w:themeColor="accent1" w:themeTint="99"/>
+              <w:right w:val="single" w:sz="4" w:space="0" w:color="9CC2E5" w:themeColor="accent1" w:themeTint="99"/>
+            </w:tcBorders>
+          </w:tcPr>
+          <w:p>
+            <w:pPr>
+              <w:pStyle w:val="HTMLPreformatted"/>
+              <w:shd w:val="clear" w:color="auto" w:fill="FFFFFF"/>
+              <w:rPr>
+                <w:color w:val="080808"/>
+                <w:lang w:eastAsia="en-US"/>
+              </w:rPr>
+            </w:pPr>
+            <w:r>
+              <w:rPr>
+                <w:color w:val="080808"/>
+                <w:lang w:eastAsia="en-US"/>
+              </w:rPr>
+              <w:t>kobilid</w:t>
+            </w:r>
+          </w:p>
+          <w:p>
+            <w:pPr>
+              <w:pStyle w:val="HTMLPreformatted"/>
+              <w:shd w:val="clear" w:color="auto" w:fill="FFFFFF"/>
+              <w:rPr>
+                <w:color w:val="080808"/>
+                <w:lang w:eastAsia="en-US"/>
+              </w:rPr>
+            </w:pPr>
+          </w:p>
+        </w:tc>
+        <w:tc>
+          <w:tcPr>
+            <w:tcW w:w="3021" w:type="dxa"/>
+            <w:tcBorders>
+              <w:top w:val="single" w:sz="4" w:space="0" w:color="9CC2E5" w:themeColor="accent1" w:themeTint="99"/>
+              <w:left w:val="single" w:sz="4" w:space="0" w:color="9CC2E5" w:themeColor="accent1" w:themeTint="99"/>
+              <w:bottom w:val="single" w:sz="4" w:space="0" w:color="9CC2E5" w:themeColor="accent1" w:themeTint="99"/>
+              <w:right w:val="single" w:sz="4" w:space="0" w:color="9CC2E5" w:themeColor="accent1" w:themeTint="99"/>
+            </w:tcBorders>
+            <w:hideMark/>
+          </w:tcPr>
+          <w:p>
+            <w:pPr>
+              <w:cnfStyle w:val="000000100000" w:firstRow="0" w:lastRow="0" w:firstColumn="0" w:lastColumn="0" w:oddVBand="0" w:evenVBand="0" w:oddHBand="1" w:evenHBand="0" w:firstRowFirstColumn="0" w:firstRowLastColumn="0" w:lastRowFirstColumn="0" w:lastRowLastColumn="0"/>
+              <w:rPr>
+                <w:rFonts w:cstheme="minorHAnsi"/>
+                <w:color w:val="000000" w:themeColor="text1"/>
+              </w:rPr>
+            </w:pPr>
+            <w:r>
+              <w:rPr>
+                <w:rFonts w:cstheme="minorHAnsi"/>
+                <w:color w:val="000000" w:themeColor="text1"/>
+              </w:rPr>
+              <w:t>Integer</w:t>
+            </w:r>
+          </w:p>
+        </w:tc>
+        <w:tc>
+          <w:tcPr>
+            <w:tcW w:w="3021" w:type="dxa"/>
+            <w:tcBorders>
+              <w:top w:val="single" w:sz="4" w:space="0" w:color="9CC2E5" w:themeColor="accent1" w:themeTint="99"/>
+              <w:left w:val="single" w:sz="4" w:space="0" w:color="9CC2E5" w:themeColor="accent1" w:themeTint="99"/>
+              <w:bottom w:val="single" w:sz="4" w:space="0" w:color="9CC2E5" w:themeColor="accent1" w:themeTint="99"/>
+              <w:right w:val="single" w:sz="4" w:space="0" w:color="9CC2E5" w:themeColor="accent1" w:themeTint="99"/>
+            </w:tcBorders>
+            <w:hideMark/>
+          </w:tcPr>
+          <w:p>
+            <w:pPr>
+              <w:cnfStyle w:val="000000100000" w:firstRow="0" w:lastRow="0" w:firstColumn="0" w:lastColumn="0" w:oddVBand="0" w:evenVBand="0" w:oddHBand="1" w:evenHBand="0" w:firstRowFirstColumn="0" w:firstRowLastColumn="0" w:lastRowFirstColumn="0" w:lastRowLastColumn="0"/>
+              <w:rPr>
+                <w:rFonts w:cstheme="minorHAnsi"/>
+                <w:color w:val="000000" w:themeColor="text1"/>
+              </w:rPr>
+            </w:pPr>
+            <w:r>
+              <w:rPr>
+                <w:rFonts w:cstheme="minorHAnsi"/>
+                <w:color w:val="000000" w:themeColor="text1"/>
+              </w:rPr>
+              <w:t>Birim idsi yeka birimi icin 1 degerini alacaktır .</w:t>
+            </w:r>
+          </w:p>
+        </w:tc>
+      </w:tr>
+    </w:tbl>
+    <w:p>
+      <w:pPr>
+        <w:pStyle w:val="HTMLPreformatted"/>
+        <w:shd w:val="clear" w:color="auto" w:fill="FFFFFF"/>
+        <w:rPr>
+          <w:rFonts w:asciiTheme="minorHAnsi" w:hAnsiTheme="minorHAnsi" w:cstheme="minorHAnsi"/>
+          <w:color w:val="000000" w:themeColor="text1"/>
+        </w:rPr>
+      </w:pPr>
+    </w:p>
+    <w:p>
+      <w:pPr>
+        <w:pStyle w:val="HTMLPreformatted"/>
+        <w:shd w:val="clear" w:color="auto" w:fill="FFFFFF"/>
+        <w:rPr>
+          <w:color w:val="000000" w:themeColor="text1"/>
+        </w:rPr>
+      </w:pPr>
+    </w:p>
+    <w:p>
+      <w:pPr>
+        <w:pStyle w:val="HTMLPreformatted"/>
+        <w:shd w:val="clear" w:color="auto" w:fill="FFFFFF"/>
+        <w:rPr>
+          <w:rFonts w:asciiTheme="minorHAnsi" w:hAnsiTheme="minorHAnsi" w:cstheme="minorHAnsi"/>
+          <w:color w:val="000000" w:themeColor="text1"/>
+        </w:rPr>
+      </w:pPr>
+      <w:r>
+        <w:rPr>
+          <w:rFonts w:asciiTheme="minorHAnsi" w:hAnsiTheme="minorHAnsi" w:cstheme="minorHAnsi"/>
+          <w:color w:val="000000" w:themeColor="text1"/>
+        </w:rPr>
+        <w:t>Model:User</w:t>
+      </w:r>
+    </w:p>
+    <w:p>
+      <w:pPr>
+        <w:pStyle w:val="HTMLPreformatted"/>
+        <w:shd w:val="clear" w:color="auto" w:fill="FFFFFF"/>
+        <w:rPr>
+          <w:rFonts w:asciiTheme="minorHAnsi" w:hAnsiTheme="minorHAnsi" w:cstheme="minorHAnsi"/>
+          <w:color w:val="000000" w:themeColor="text1"/>
+        </w:rPr>
+      </w:pPr>
+    </w:p>
+    <w:tbl>
+      <w:tblPr>
+        <w:tblStyle w:val="GridTable4-Accent1"/>
+        <w:tblW w:w="0" w:type="auto"/>
+        <w:tblLook w:val="04A0" w:firstRow="1" w:lastRow="0" w:firstColumn="1" w:lastColumn="0" w:noHBand="0" w:noVBand="1"/>
+      </w:tblPr>
+      <w:tblGrid>
+        <w:gridCol w:w="3020"/>
+        <w:gridCol w:w="3021"/>
+        <w:gridCol w:w="3021"/>
+      </w:tblGrid>
+      <w:tr>
+        <w:trPr>
+          <w:cnfStyle w:val="100000000000" w:firstRow="1" w:lastRow="0" w:firstColumn="0" w:lastColumn="0" w:oddVBand="0" w:evenVBand="0" w:oddHBand="0" w:evenHBand="0" w:firstRowFirstColumn="0" w:firstRowLastColumn="0" w:lastRowFirstColumn="0" w:lastRowLastColumn="0"/>
+        </w:trPr>
+        <w:tc>
+          <w:tcPr>
+            <w:cnfStyle w:val="001000000000" w:firstRow="0" w:lastRow="0" w:firstColumn="1" w:lastColumn="0" w:oddVBand="0" w:evenVBand="0" w:oddHBand="0" w:evenHBand="0" w:firstRowFirstColumn="0" w:firstRowLastColumn="0" w:lastRowFirstColumn="0" w:lastRowLastColumn="0"/>
+            <w:tcW w:w="3020" w:type="dxa"/>
+            <w:hideMark/>
+          </w:tcPr>
+          <w:p>
+            <w:pPr>
+              <w:rPr>
+                <w:rFonts w:cstheme="minorHAnsi"/>
+                <w:b w:val="0"/>
+                <w:color w:val="000000" w:themeColor="text1"/>
+              </w:rPr>
+            </w:pPr>
+            <w:r>
+              <w:rPr>
+                <w:rFonts w:cstheme="minorHAnsi"/>
+                <w:b w:val="0"/>
+                <w:color w:val="000000" w:themeColor="text1"/>
+              </w:rPr>
+              <w:t xml:space="preserve">Parametre </w:t>
+            </w:r>
+          </w:p>
+        </w:tc>
+        <w:tc>
+          <w:tcPr>
+            <w:tcW w:w="3021" w:type="dxa"/>
+            <w:hideMark/>
+          </w:tcPr>
+          <w:p>
+            <w:pPr>
+              <w:cnfStyle w:val="100000000000" w:firstRow="1" w:lastRow="0" w:firstColumn="0" w:lastColumn="0" w:oddVBand="0" w:evenVBand="0" w:oddHBand="0" w:evenHBand="0" w:firstRowFirstColumn="0" w:firstRowLastColumn="0" w:lastRowFirstColumn="0" w:lastRowLastColumn="0"/>
+              <w:rPr>
+                <w:rFonts w:cstheme="minorHAnsi"/>
+                <w:b w:val="0"/>
+                <w:color w:val="000000" w:themeColor="text1"/>
+              </w:rPr>
+            </w:pPr>
+            <w:r>
+              <w:rPr>
+                <w:rFonts w:cstheme="minorHAnsi"/>
+                <w:b w:val="0"/>
+                <w:color w:val="000000" w:themeColor="text1"/>
+              </w:rPr>
+              <w:t>Parametre Tipi</w:t>
+            </w:r>
+          </w:p>
+        </w:tc>
+        <w:tc>
+          <w:tcPr>
+            <w:tcW w:w="3021" w:type="dxa"/>
+            <w:hideMark/>
+          </w:tcPr>
+          <w:p>
+            <w:pPr>
+              <w:cnfStyle w:val="100000000000" w:firstRow="1" w:lastRow="0" w:firstColumn="0" w:lastColumn="0" w:oddVBand="0" w:evenVBand="0" w:oddHBand="0" w:evenHBand="0" w:firstRowFirstColumn="0" w:firstRowLastColumn="0" w:lastRowFirstColumn="0" w:lastRowLastColumn="0"/>
+              <w:rPr>
+                <w:rFonts w:cstheme="minorHAnsi"/>
+                <w:b w:val="0"/>
+                <w:color w:val="000000" w:themeColor="text1"/>
+              </w:rPr>
+            </w:pPr>
+            <w:r>
+              <w:rPr>
+                <w:rFonts w:cstheme="minorHAnsi"/>
+                <w:b w:val="0"/>
+                <w:color w:val="000000" w:themeColor="text1"/>
+              </w:rPr>
+              <w:t>Açıklama</w:t>
+            </w:r>
+          </w:p>
+        </w:tc>
+      </w:tr>
+      <w:tr>
+        <w:trPr>
+          <w:cnfStyle w:val="000000100000" w:firstRow="0" w:lastRow="0" w:firstColumn="0" w:lastColumn="0" w:oddVBand="0" w:evenVBand="0" w:oddHBand="1" w:evenHBand="0" w:firstRowFirstColumn="0" w:firstRowLastColumn="0" w:lastRowFirstColumn="0" w:lastRowLastColumn="0"/>
+        </w:trPr>
+        <w:tc>
+          <w:tcPr>
+            <w:cnfStyle w:val="001000000000" w:firstRow="0" w:lastRow="0" w:firstColumn="1" w:lastColumn="0" w:oddVBand="0" w:evenVBand="0" w:oddHBand="0" w:evenHBand="0" w:firstRowFirstColumn="0" w:firstRowLastColumn="0" w:lastRowFirstColumn="0" w:lastRowLastColumn="0"/>
+            <w:tcW w:w="3020" w:type="dxa"/>
+            <w:tcBorders>
+              <w:top w:val="single" w:sz="4" w:space="0" w:color="9CC2E5" w:themeColor="accent1" w:themeTint="99"/>
+              <w:left w:val="single" w:sz="4" w:space="0" w:color="9CC2E5" w:themeColor="accent1" w:themeTint="99"/>
+              <w:bottom w:val="single" w:sz="4" w:space="0" w:color="9CC2E5" w:themeColor="accent1" w:themeTint="99"/>
+              <w:right w:val="single" w:sz="4" w:space="0" w:color="9CC2E5" w:themeColor="accent1" w:themeTint="99"/>
+            </w:tcBorders>
+            <w:hideMark/>
+          </w:tcPr>
+          <w:p>
+            <w:pPr>
+              <w:rPr>
+                <w:rFonts w:cstheme="minorHAnsi"/>
+                <w:b w:val="0"/>
+                <w:color w:val="000000" w:themeColor="text1"/>
+              </w:rPr>
+            </w:pPr>
+            <w:r>
+              <w:rPr>
+                <w:rFonts w:cstheme="minorHAnsi"/>
+                <w:b w:val="0"/>
+                <w:color w:val="000000" w:themeColor="text1"/>
+              </w:rPr>
+              <w:t xml:space="preserve"> Pk</w:t>
+            </w:r>
+          </w:p>
+        </w:tc>
+        <w:tc>
+          <w:tcPr>
+            <w:tcW w:w="3021" w:type="dxa"/>
+            <w:tcBorders>
+              <w:top w:val="single" w:sz="4" w:space="0" w:color="9CC2E5" w:themeColor="accent1" w:themeTint="99"/>
+              <w:left w:val="single" w:sz="4" w:space="0" w:color="9CC2E5" w:themeColor="accent1" w:themeTint="99"/>
+              <w:bottom w:val="single" w:sz="4" w:space="0" w:color="9CC2E5" w:themeColor="accent1" w:themeTint="99"/>
+              <w:right w:val="single" w:sz="4" w:space="0" w:color="9CC2E5" w:themeColor="accent1" w:themeTint="99"/>
+            </w:tcBorders>
+            <w:hideMark/>
+          </w:tcPr>
+          <w:p>
+            <w:pPr>
+              <w:cnfStyle w:val="000000100000" w:firstRow="0" w:lastRow="0" w:firstColumn="0" w:lastColumn="0" w:oddVBand="0" w:evenVBand="0" w:oddHBand="1" w:evenHBand="0" w:firstRowFirstColumn="0" w:firstRowLastColumn="0" w:lastRowFirstColumn="0" w:lastRowLastColumn="0"/>
+              <w:rPr>
+                <w:rFonts w:cstheme="minorHAnsi"/>
+                <w:color w:val="000000" w:themeColor="text1"/>
+              </w:rPr>
+            </w:pPr>
+            <w:r>
+              <w:rPr>
+                <w:rFonts w:cstheme="minorHAnsi"/>
+                <w:color w:val="000000" w:themeColor="text1"/>
+              </w:rPr>
+              <w:t xml:space="preserve">Integer </w:t>
+            </w:r>
+          </w:p>
+        </w:tc>
+        <w:tc>
+          <w:tcPr>
+            <w:tcW w:w="3021" w:type="dxa"/>
+            <w:tcBorders>
+              <w:top w:val="single" w:sz="4" w:space="0" w:color="9CC2E5" w:themeColor="accent1" w:themeTint="99"/>
+              <w:left w:val="single" w:sz="4" w:space="0" w:color="9CC2E5" w:themeColor="accent1" w:themeTint="99"/>
+              <w:bottom w:val="single" w:sz="4" w:space="0" w:color="9CC2E5" w:themeColor="accent1" w:themeTint="99"/>
+              <w:right w:val="single" w:sz="4" w:space="0" w:color="9CC2E5" w:themeColor="accent1" w:themeTint="99"/>
+            </w:tcBorders>
+            <w:hideMark/>
+          </w:tcPr>
+          <w:p>
+            <w:pPr>
+              <w:cnfStyle w:val="000000100000" w:firstRow="0" w:lastRow="0" w:firstColumn="0" w:lastColumn="0" w:oddVBand="0" w:evenVBand="0" w:oddHBand="1" w:evenHBand="0" w:firstRowFirstColumn="0" w:firstRowLastColumn="0" w:lastRowFirstColumn="0" w:lastRowLastColumn="0"/>
+              <w:rPr>
+                <w:rFonts w:cstheme="minorHAnsi"/>
+                <w:color w:val="000000" w:themeColor="text1"/>
+              </w:rPr>
+            </w:pPr>
+            <w:r>
+              <w:rPr>
+                <w:rFonts w:cstheme="minorHAnsi"/>
+                <w:color w:val="000000" w:themeColor="text1"/>
+              </w:rPr>
+              <w:t>Benzersiz Anahtar degeri</w:t>
+            </w:r>
+          </w:p>
+        </w:tc>
+      </w:tr>
+      <w:tr>
+        <w:tc>
+          <w:tcPr>
+            <w:cnfStyle w:val="001000000000" w:firstRow="0" w:lastRow="0" w:firstColumn="1" w:lastColumn="0" w:oddVBand="0" w:evenVBand="0" w:oddHBand="0" w:evenHBand="0" w:firstRowFirstColumn="0" w:firstRowLastColumn="0" w:lastRowFirstColumn="0" w:lastRowLastColumn="0"/>
+            <w:tcW w:w="3020" w:type="dxa"/>
+            <w:tcBorders>
+              <w:top w:val="single" w:sz="4" w:space="0" w:color="9CC2E5" w:themeColor="accent1" w:themeTint="99"/>
+              <w:left w:val="single" w:sz="4" w:space="0" w:color="9CC2E5" w:themeColor="accent1" w:themeTint="99"/>
+              <w:bottom w:val="single" w:sz="4" w:space="0" w:color="9CC2E5" w:themeColor="accent1" w:themeTint="99"/>
+              <w:right w:val="single" w:sz="4" w:space="0" w:color="9CC2E5" w:themeColor="accent1" w:themeTint="99"/>
+            </w:tcBorders>
+            <w:hideMark/>
+          </w:tcPr>
+          <w:p>
+            <w:pPr>
+              <w:rPr>
+                <w:rFonts w:cstheme="minorHAnsi"/>
+                <w:b w:val="0"/>
+                <w:color w:val="000000" w:themeColor="text1"/>
+              </w:rPr>
+            </w:pPr>
+            <w:r>
+              <w:rPr>
+                <w:rFonts w:cstheme="minorHAnsi"/>
+                <w:b w:val="0"/>
+                <w:color w:val="000000" w:themeColor="text1"/>
+              </w:rPr>
+              <w:t>username</w:t>
+            </w:r>
+          </w:p>
+        </w:tc>
+        <w:tc>
+          <w:tcPr>
+            <w:tcW w:w="3021" w:type="dxa"/>
+            <w:tcBorders>
+              <w:top w:val="single" w:sz="4" w:space="0" w:color="9CC2E5" w:themeColor="accent1" w:themeTint="99"/>
+              <w:left w:val="single" w:sz="4" w:space="0" w:color="9CC2E5" w:themeColor="accent1" w:themeTint="99"/>
+              <w:bottom w:val="single" w:sz="4" w:space="0" w:color="9CC2E5" w:themeColor="accent1" w:themeTint="99"/>
+              <w:right w:val="single" w:sz="4" w:space="0" w:color="9CC2E5" w:themeColor="accent1" w:themeTint="99"/>
+            </w:tcBorders>
+            <w:hideMark/>
+          </w:tcPr>
+          <w:p>
+            <w:pPr>
+              <w:cnfStyle w:val="000000000000" w:firstRow="0" w:lastRow="0" w:firstColumn="0" w:lastColumn="0" w:oddVBand="0" w:evenVBand="0" w:oddHBand="0" w:evenHBand="0" w:firstRowFirstColumn="0" w:firstRowLastColumn="0" w:lastRowFirstColumn="0" w:lastRowLastColumn="0"/>
+              <w:rPr>
+                <w:rFonts w:cstheme="minorHAnsi"/>
+                <w:color w:val="000000" w:themeColor="text1"/>
+              </w:rPr>
+            </w:pPr>
+            <w:r>
+              <w:rPr>
+                <w:rFonts w:cstheme="minorHAnsi"/>
+                <w:color w:val="000000" w:themeColor="text1"/>
+              </w:rPr>
+              <w:t xml:space="preserve">String </w:t>
+            </w:r>
+          </w:p>
+        </w:tc>
+        <w:tc>
+          <w:tcPr>
+            <w:tcW w:w="3021" w:type="dxa"/>
+            <w:tcBorders>
+              <w:top w:val="single" w:sz="4" w:space="0" w:color="9CC2E5" w:themeColor="accent1" w:themeTint="99"/>
+              <w:left w:val="single" w:sz="4" w:space="0" w:color="9CC2E5" w:themeColor="accent1" w:themeTint="99"/>
+              <w:bottom w:val="single" w:sz="4" w:space="0" w:color="9CC2E5" w:themeColor="accent1" w:themeTint="99"/>
+              <w:right w:val="single" w:sz="4" w:space="0" w:color="9CC2E5" w:themeColor="accent1" w:themeTint="99"/>
+            </w:tcBorders>
+            <w:hideMark/>
+          </w:tcPr>
+          <w:p>
+            <w:pPr>
+              <w:cnfStyle w:val="000000000000" w:firstRow="0" w:lastRow="0" w:firstColumn="0" w:lastColumn="0" w:oddVBand="0" w:evenVBand="0" w:oddHBand="0" w:evenHBand="0" w:firstRowFirstColumn="0" w:firstRowLastColumn="0" w:lastRowFirstColumn="0" w:lastRowLastColumn="0"/>
+              <w:rPr>
+                <w:rFonts w:cstheme="minorHAnsi"/>
+                <w:color w:val="000000" w:themeColor="text1"/>
+              </w:rPr>
+            </w:pPr>
+            <w:r>
+              <w:rPr>
+                <w:rFonts w:cstheme="minorHAnsi"/>
+                <w:color w:val="000000" w:themeColor="text1"/>
+              </w:rPr>
+              <w:t xml:space="preserve">Kullunıcı ismi sistem Üzerinde kullanıcı isimleri mail adreleri </w:t>
+            </w:r>
+            <w:r>
+              <w:rPr>
+                <w:rFonts w:cstheme="minorHAnsi"/>
+                <w:color w:val="000000" w:themeColor="text1"/>
+              </w:rPr>
+              <w:lastRenderedPageBreak/>
+              <w:t>ile aynı alınarak mail sistemi üzerinden sisteme giriş gerçekleşmistir.</w:t>
+            </w:r>
+          </w:p>
+        </w:tc>
+      </w:tr>
+      <w:tr>
+        <w:trPr>
+          <w:cnfStyle w:val="000000100000" w:firstRow="0" w:lastRow="0" w:firstColumn="0" w:lastColumn="0" w:oddVBand="0" w:evenVBand="0" w:oddHBand="1" w:evenHBand="0" w:firstRowFirstColumn="0" w:firstRowLastColumn="0" w:lastRowFirstColumn="0" w:lastRowLastColumn="0"/>
+        </w:trPr>
+        <w:tc>
+          <w:tcPr>
+            <w:cnfStyle w:val="001000000000" w:firstRow="0" w:lastRow="0" w:firstColumn="1" w:lastColumn="0" w:oddVBand="0" w:evenVBand="0" w:oddHBand="0" w:evenHBand="0" w:firstRowFirstColumn="0" w:firstRowLastColumn="0" w:lastRowFirstColumn="0" w:lastRowLastColumn="0"/>
+            <w:tcW w:w="3020" w:type="dxa"/>
+            <w:tcBorders>
+              <w:top w:val="single" w:sz="4" w:space="0" w:color="9CC2E5" w:themeColor="accent1" w:themeTint="99"/>
+              <w:left w:val="single" w:sz="4" w:space="0" w:color="9CC2E5" w:themeColor="accent1" w:themeTint="99"/>
+              <w:bottom w:val="single" w:sz="4" w:space="0" w:color="9CC2E5" w:themeColor="accent1" w:themeTint="99"/>
+              <w:right w:val="single" w:sz="4" w:space="0" w:color="9CC2E5" w:themeColor="accent1" w:themeTint="99"/>
+            </w:tcBorders>
+          </w:tcPr>
+          <w:p>
+            <w:pPr>
+              <w:pStyle w:val="HTMLPreformatted"/>
+              <w:shd w:val="clear" w:color="auto" w:fill="FFFFFF"/>
+              <w:rPr>
+                <w:color w:val="080808"/>
+                <w:lang w:eastAsia="en-US"/>
+              </w:rPr>
+            </w:pPr>
+            <w:r>
+              <w:rPr>
+                <w:color w:val="080808"/>
+                <w:lang w:eastAsia="en-US"/>
+              </w:rPr>
+              <w:lastRenderedPageBreak/>
+              <w:t>is_staff</w:t>
+            </w:r>
+          </w:p>
+          <w:p>
+            <w:pPr>
+              <w:rPr>
+                <w:rFonts w:cstheme="minorHAnsi"/>
+                <w:b w:val="0"/>
+                <w:color w:val="000000" w:themeColor="text1"/>
+              </w:rPr>
+            </w:pPr>
+          </w:p>
+        </w:tc>
+        <w:tc>
+          <w:tcPr>
+            <w:tcW w:w="3021" w:type="dxa"/>
+            <w:tcBorders>
+              <w:top w:val="single" w:sz="4" w:space="0" w:color="9CC2E5" w:themeColor="accent1" w:themeTint="99"/>
+              <w:left w:val="single" w:sz="4" w:space="0" w:color="9CC2E5" w:themeColor="accent1" w:themeTint="99"/>
+              <w:bottom w:val="single" w:sz="4" w:space="0" w:color="9CC2E5" w:themeColor="accent1" w:themeTint="99"/>
+              <w:right w:val="single" w:sz="4" w:space="0" w:color="9CC2E5" w:themeColor="accent1" w:themeTint="99"/>
+            </w:tcBorders>
+            <w:hideMark/>
+          </w:tcPr>
+          <w:p>
+            <w:pPr>
+              <w:cnfStyle w:val="000000100000" w:firstRow="0" w:lastRow="0" w:firstColumn="0" w:lastColumn="0" w:oddVBand="0" w:evenVBand="0" w:oddHBand="1" w:evenHBand="0" w:firstRowFirstColumn="0" w:firstRowLastColumn="0" w:lastRowFirstColumn="0" w:lastRowLastColumn="0"/>
+              <w:rPr>
+                <w:rFonts w:cstheme="minorHAnsi"/>
+                <w:color w:val="000000" w:themeColor="text1"/>
+              </w:rPr>
+            </w:pPr>
+            <w:r>
+              <w:rPr>
+                <w:rFonts w:cstheme="minorHAnsi"/>
+                <w:color w:val="000000" w:themeColor="text1"/>
+              </w:rPr>
+              <w:t>Bool</w:t>
+            </w:r>
+          </w:p>
+        </w:tc>
+        <w:tc>
+          <w:tcPr>
+            <w:tcW w:w="3021" w:type="dxa"/>
+            <w:tcBorders>
+              <w:top w:val="single" w:sz="4" w:space="0" w:color="9CC2E5" w:themeColor="accent1" w:themeTint="99"/>
+              <w:left w:val="single" w:sz="4" w:space="0" w:color="9CC2E5" w:themeColor="accent1" w:themeTint="99"/>
+              <w:bottom w:val="single" w:sz="4" w:space="0" w:color="9CC2E5" w:themeColor="accent1" w:themeTint="99"/>
+              <w:right w:val="single" w:sz="4" w:space="0" w:color="9CC2E5" w:themeColor="accent1" w:themeTint="99"/>
+            </w:tcBorders>
+            <w:hideMark/>
+          </w:tcPr>
+          <w:p>
+            <w:pPr>
+              <w:cnfStyle w:val="000000100000" w:firstRow="0" w:lastRow="0" w:firstColumn="0" w:lastColumn="0" w:oddVBand="0" w:evenVBand="0" w:oddHBand="1" w:evenHBand="0" w:firstRowFirstColumn="0" w:firstRowLastColumn="0" w:lastRowFirstColumn="0" w:lastRowLastColumn="0"/>
+              <w:rPr>
+                <w:rFonts w:cstheme="minorHAnsi"/>
+                <w:color w:val="000000" w:themeColor="text1"/>
+              </w:rPr>
+            </w:pPr>
+            <w:r>
+              <w:rPr>
+                <w:rFonts w:cstheme="minorHAnsi"/>
+                <w:color w:val="000000" w:themeColor="text1"/>
+              </w:rPr>
+              <w:t>kullanıcının bu yönetici sitesinde oturum açıp açamayacağını belirtir.</w:t>
+            </w:r>
+          </w:p>
+        </w:tc>
+      </w:tr>
+      <w:tr>
+        <w:tc>
+          <w:tcPr>
+            <w:cnfStyle w:val="001000000000" w:firstRow="0" w:lastRow="0" w:firstColumn="1" w:lastColumn="0" w:oddVBand="0" w:evenVBand="0" w:oddHBand="0" w:evenHBand="0" w:firstRowFirstColumn="0" w:firstRowLastColumn="0" w:lastRowFirstColumn="0" w:lastRowLastColumn="0"/>
+            <w:tcW w:w="3020" w:type="dxa"/>
+            <w:tcBorders>
+              <w:top w:val="single" w:sz="4" w:space="0" w:color="9CC2E5" w:themeColor="accent1" w:themeTint="99"/>
+              <w:left w:val="single" w:sz="4" w:space="0" w:color="9CC2E5" w:themeColor="accent1" w:themeTint="99"/>
+              <w:bottom w:val="single" w:sz="4" w:space="0" w:color="9CC2E5" w:themeColor="accent1" w:themeTint="99"/>
+              <w:right w:val="single" w:sz="4" w:space="0" w:color="9CC2E5" w:themeColor="accent1" w:themeTint="99"/>
+            </w:tcBorders>
+          </w:tcPr>
+          <w:p>
+            <w:pPr>
+              <w:pStyle w:val="HTMLPreformatted"/>
+              <w:shd w:val="clear" w:color="auto" w:fill="FFFFFF"/>
+              <w:rPr>
+                <w:color w:val="080808"/>
+                <w:lang w:eastAsia="en-US"/>
+              </w:rPr>
+            </w:pPr>
+            <w:r>
+              <w:rPr>
+                <w:color w:val="080808"/>
+                <w:lang w:eastAsia="en-US"/>
+              </w:rPr>
+              <w:t>is_active</w:t>
+            </w:r>
+          </w:p>
+          <w:p>
+            <w:pPr>
+              <w:rPr>
+                <w:rFonts w:cstheme="minorHAnsi"/>
+                <w:b w:val="0"/>
+                <w:color w:val="000000" w:themeColor="text1"/>
+              </w:rPr>
+            </w:pPr>
+          </w:p>
+        </w:tc>
+        <w:tc>
+          <w:tcPr>
+            <w:tcW w:w="3021" w:type="dxa"/>
+            <w:tcBorders>
+              <w:top w:val="single" w:sz="4" w:space="0" w:color="9CC2E5" w:themeColor="accent1" w:themeTint="99"/>
+              <w:left w:val="single" w:sz="4" w:space="0" w:color="9CC2E5" w:themeColor="accent1" w:themeTint="99"/>
+              <w:bottom w:val="single" w:sz="4" w:space="0" w:color="9CC2E5" w:themeColor="accent1" w:themeTint="99"/>
+              <w:right w:val="single" w:sz="4" w:space="0" w:color="9CC2E5" w:themeColor="accent1" w:themeTint="99"/>
+            </w:tcBorders>
+            <w:hideMark/>
+          </w:tcPr>
+          <w:p>
+            <w:pPr>
+              <w:cnfStyle w:val="000000000000" w:firstRow="0" w:lastRow="0" w:firstColumn="0" w:lastColumn="0" w:oddVBand="0" w:evenVBand="0" w:oddHBand="0" w:evenHBand="0" w:firstRowFirstColumn="0" w:firstRowLastColumn="0" w:lastRowFirstColumn="0" w:lastRowLastColumn="0"/>
+              <w:rPr>
+                <w:rFonts w:cstheme="minorHAnsi"/>
+                <w:color w:val="000000" w:themeColor="text1"/>
+              </w:rPr>
+            </w:pPr>
+            <w:r>
+              <w:rPr>
+                <w:rFonts w:cstheme="minorHAnsi"/>
+                <w:color w:val="000000" w:themeColor="text1"/>
+              </w:rPr>
+              <w:t>Bool</w:t>
+            </w:r>
+          </w:p>
+        </w:tc>
+        <w:tc>
+          <w:tcPr>
+            <w:tcW w:w="3021" w:type="dxa"/>
+            <w:tcBorders>
+              <w:top w:val="single" w:sz="4" w:space="0" w:color="9CC2E5" w:themeColor="accent1" w:themeTint="99"/>
+              <w:left w:val="single" w:sz="4" w:space="0" w:color="9CC2E5" w:themeColor="accent1" w:themeTint="99"/>
+              <w:bottom w:val="single" w:sz="4" w:space="0" w:color="9CC2E5" w:themeColor="accent1" w:themeTint="99"/>
+              <w:right w:val="single" w:sz="4" w:space="0" w:color="9CC2E5" w:themeColor="accent1" w:themeTint="99"/>
+            </w:tcBorders>
+            <w:hideMark/>
+          </w:tcPr>
+          <w:p>
+            <w:pPr>
+              <w:cnfStyle w:val="000000000000" w:firstRow="0" w:lastRow="0" w:firstColumn="0" w:lastColumn="0" w:oddVBand="0" w:evenVBand="0" w:oddHBand="0" w:evenHBand="0" w:firstRowFirstColumn="0" w:firstRowLastColumn="0" w:lastRowFirstColumn="0" w:lastRowLastColumn="0"/>
+              <w:rPr>
+                <w:rFonts w:cstheme="minorHAnsi"/>
+                <w:color w:val="000000" w:themeColor="text1"/>
+              </w:rPr>
+            </w:pPr>
+            <w:r>
+              <w:rPr>
+                <w:rFonts w:cstheme="minorHAnsi"/>
+                <w:color w:val="000000" w:themeColor="text1"/>
+              </w:rPr>
+              <w:t xml:space="preserve">Kullanıcının sisteme giriş yapabilme durumun </w:t>
+            </w:r>
+          </w:p>
+        </w:tc>
+      </w:tr>
+      <w:tr>
+        <w:trPr>
+          <w:cnfStyle w:val="000000100000" w:firstRow="0" w:lastRow="0" w:firstColumn="0" w:lastColumn="0" w:oddVBand="0" w:evenVBand="0" w:oddHBand="1" w:evenHBand="0" w:firstRowFirstColumn="0" w:firstRowLastColumn="0" w:lastRowFirstColumn="0" w:lastRowLastColumn="0"/>
+        </w:trPr>
+        <w:tc>
+          <w:tcPr>
+            <w:cnfStyle w:val="001000000000" w:firstRow="0" w:lastRow="0" w:firstColumn="1" w:lastColumn="0" w:oddVBand="0" w:evenVBand="0" w:oddHBand="0" w:evenHBand="0" w:firstRowFirstColumn="0" w:firstRowLastColumn="0" w:lastRowFirstColumn="0" w:lastRowLastColumn="0"/>
+            <w:tcW w:w="3020" w:type="dxa"/>
+            <w:tcBorders>
+              <w:top w:val="single" w:sz="4" w:space="0" w:color="9CC2E5" w:themeColor="accent1" w:themeTint="99"/>
+              <w:left w:val="single" w:sz="4" w:space="0" w:color="9CC2E5" w:themeColor="accent1" w:themeTint="99"/>
+              <w:bottom w:val="single" w:sz="4" w:space="0" w:color="9CC2E5" w:themeColor="accent1" w:themeTint="99"/>
+              <w:right w:val="single" w:sz="4" w:space="0" w:color="9CC2E5" w:themeColor="accent1" w:themeTint="99"/>
+            </w:tcBorders>
+          </w:tcPr>
+          <w:p>
+            <w:pPr>
+              <w:pStyle w:val="HTMLPreformatted"/>
+              <w:shd w:val="clear" w:color="auto" w:fill="FFFFFF"/>
+              <w:rPr>
+                <w:color w:val="080808"/>
+                <w:lang w:eastAsia="en-US"/>
+              </w:rPr>
+            </w:pPr>
+            <w:r>
+              <w:rPr>
+                <w:color w:val="080808"/>
+                <w:lang w:eastAsia="en-US"/>
+              </w:rPr>
+              <w:t>is_superuser</w:t>
+            </w:r>
+          </w:p>
+          <w:p>
+            <w:pPr>
+              <w:rPr>
+                <w:rFonts w:cstheme="minorHAnsi"/>
+                <w:b w:val="0"/>
+                <w:color w:val="000000" w:themeColor="text1"/>
+              </w:rPr>
+            </w:pPr>
+          </w:p>
+        </w:tc>
+        <w:tc>
+          <w:tcPr>
+            <w:tcW w:w="3021" w:type="dxa"/>
+            <w:tcBorders>
+              <w:top w:val="single" w:sz="4" w:space="0" w:color="9CC2E5" w:themeColor="accent1" w:themeTint="99"/>
+              <w:left w:val="single" w:sz="4" w:space="0" w:color="9CC2E5" w:themeColor="accent1" w:themeTint="99"/>
+              <w:bottom w:val="single" w:sz="4" w:space="0" w:color="9CC2E5" w:themeColor="accent1" w:themeTint="99"/>
+              <w:right w:val="single" w:sz="4" w:space="0" w:color="9CC2E5" w:themeColor="accent1" w:themeTint="99"/>
+            </w:tcBorders>
+            <w:hideMark/>
+          </w:tcPr>
+          <w:p>
+            <w:pPr>
+              <w:cnfStyle w:val="000000100000" w:firstRow="0" w:lastRow="0" w:firstColumn="0" w:lastColumn="0" w:oddVBand="0" w:evenVBand="0" w:oddHBand="1" w:evenHBand="0" w:firstRowFirstColumn="0" w:firstRowLastColumn="0" w:lastRowFirstColumn="0" w:lastRowLastColumn="0"/>
+              <w:rPr>
+                <w:rFonts w:cstheme="minorHAnsi"/>
+                <w:color w:val="000000" w:themeColor="text1"/>
+              </w:rPr>
+            </w:pPr>
+            <w:r>
+              <w:rPr>
+                <w:rFonts w:cstheme="minorHAnsi"/>
+                <w:color w:val="000000" w:themeColor="text1"/>
+              </w:rPr>
+              <w:t>Bool</w:t>
+            </w:r>
+          </w:p>
+        </w:tc>
+        <w:tc>
+          <w:tcPr>
+            <w:tcW w:w="3021" w:type="dxa"/>
+            <w:tcBorders>
+              <w:top w:val="single" w:sz="4" w:space="0" w:color="9CC2E5" w:themeColor="accent1" w:themeTint="99"/>
+              <w:left w:val="single" w:sz="4" w:space="0" w:color="9CC2E5" w:themeColor="accent1" w:themeTint="99"/>
+              <w:bottom w:val="single" w:sz="4" w:space="0" w:color="9CC2E5" w:themeColor="accent1" w:themeTint="99"/>
+              <w:right w:val="single" w:sz="4" w:space="0" w:color="9CC2E5" w:themeColor="accent1" w:themeTint="99"/>
+            </w:tcBorders>
+            <w:hideMark/>
+          </w:tcPr>
+          <w:p>
+            <w:pPr>
+              <w:cnfStyle w:val="000000100000" w:firstRow="0" w:lastRow="0" w:firstColumn="0" w:lastColumn="0" w:oddVBand="0" w:evenVBand="0" w:oddHBand="1" w:evenHBand="0" w:firstRowFirstColumn="0" w:firstRowLastColumn="0" w:lastRowFirstColumn="0" w:lastRowLastColumn="0"/>
+              <w:rPr>
+                <w:rFonts w:cstheme="minorHAnsi"/>
+                <w:color w:val="000000" w:themeColor="text1"/>
+              </w:rPr>
+            </w:pPr>
+            <w:r>
+              <w:rPr>
+                <w:rFonts w:cstheme="minorHAnsi"/>
+                <w:color w:val="000000" w:themeColor="text1"/>
+              </w:rPr>
+              <w:t>Kullanıcı superadmin degerinin tutuldugu alan True SuperAdmin</w:t>
+            </w:r>
+          </w:p>
+        </w:tc>
+      </w:tr>
+      <w:tr>
+        <w:tc>
+          <w:tcPr>
+            <w:cnfStyle w:val="001000000000" w:firstRow="0" w:lastRow="0" w:firstColumn="1" w:lastColumn="0" w:oddVBand="0" w:evenVBand="0" w:oddHBand="0" w:evenHBand="0" w:firstRowFirstColumn="0" w:firstRowLastColumn="0" w:lastRowFirstColumn="0" w:lastRowLastColumn="0"/>
+            <w:tcW w:w="3020" w:type="dxa"/>
+            <w:tcBorders>
+              <w:top w:val="single" w:sz="4" w:space="0" w:color="9CC2E5" w:themeColor="accent1" w:themeTint="99"/>
+              <w:left w:val="single" w:sz="4" w:space="0" w:color="9CC2E5" w:themeColor="accent1" w:themeTint="99"/>
+              <w:bottom w:val="single" w:sz="4" w:space="0" w:color="9CC2E5" w:themeColor="accent1" w:themeTint="99"/>
+              <w:right w:val="single" w:sz="4" w:space="0" w:color="9CC2E5" w:themeColor="accent1" w:themeTint="99"/>
+            </w:tcBorders>
+          </w:tcPr>
+          <w:p>
+            <w:pPr>
+              <w:pStyle w:val="HTMLPreformatted"/>
+              <w:shd w:val="clear" w:color="auto" w:fill="FFFFFF"/>
+              <w:rPr>
+                <w:color w:val="080808"/>
+                <w:lang w:eastAsia="en-US"/>
+              </w:rPr>
+            </w:pPr>
+            <w:r>
+              <w:rPr>
+                <w:color w:val="080808"/>
+                <w:lang w:eastAsia="en-US"/>
+              </w:rPr>
+              <w:t>first_name</w:t>
+            </w:r>
+          </w:p>
+          <w:p>
+            <w:pPr>
+              <w:pStyle w:val="HTMLPreformatted"/>
+              <w:shd w:val="clear" w:color="auto" w:fill="FFFFFF"/>
+              <w:rPr>
+                <w:color w:val="080808"/>
+                <w:lang w:eastAsia="en-US"/>
+              </w:rPr>
+            </w:pPr>
+          </w:p>
+        </w:tc>
+        <w:tc>
+          <w:tcPr>
+            <w:tcW w:w="3021" w:type="dxa"/>
+            <w:tcBorders>
+              <w:top w:val="single" w:sz="4" w:space="0" w:color="9CC2E5" w:themeColor="accent1" w:themeTint="99"/>
+              <w:left w:val="single" w:sz="4" w:space="0" w:color="9CC2E5" w:themeColor="accent1" w:themeTint="99"/>
+              <w:bottom w:val="single" w:sz="4" w:space="0" w:color="9CC2E5" w:themeColor="accent1" w:themeTint="99"/>
+              <w:right w:val="single" w:sz="4" w:space="0" w:color="9CC2E5" w:themeColor="accent1" w:themeTint="99"/>
+            </w:tcBorders>
+            <w:hideMark/>
+          </w:tcPr>
+          <w:p>
+            <w:pPr>
+              <w:cnfStyle w:val="000000000000" w:firstRow="0" w:lastRow="0" w:firstColumn="0" w:lastColumn="0" w:oddVBand="0" w:evenVBand="0" w:oddHBand="0" w:evenHBand="0" w:firstRowFirstColumn="0" w:firstRowLastColumn="0" w:lastRowFirstColumn="0" w:lastRowLastColumn="0"/>
+              <w:rPr>
+                <w:rFonts w:cstheme="minorHAnsi"/>
+                <w:color w:val="000000" w:themeColor="text1"/>
+              </w:rPr>
+            </w:pPr>
+            <w:r>
+              <w:rPr>
+                <w:rFonts w:cstheme="minorHAnsi"/>
+                <w:color w:val="000000" w:themeColor="text1"/>
+              </w:rPr>
+              <w:t xml:space="preserve">String </w:t>
+            </w:r>
+          </w:p>
+        </w:tc>
+        <w:tc>
+          <w:tcPr>
+            <w:tcW w:w="3021" w:type="dxa"/>
+            <w:tcBorders>
+              <w:top w:val="single" w:sz="4" w:space="0" w:color="9CC2E5" w:themeColor="accent1" w:themeTint="99"/>
+              <w:left w:val="single" w:sz="4" w:space="0" w:color="9CC2E5" w:themeColor="accent1" w:themeTint="99"/>
+              <w:bottom w:val="single" w:sz="4" w:space="0" w:color="9CC2E5" w:themeColor="accent1" w:themeTint="99"/>
+              <w:right w:val="single" w:sz="4" w:space="0" w:color="9CC2E5" w:themeColor="accent1" w:themeTint="99"/>
+            </w:tcBorders>
+            <w:hideMark/>
+          </w:tcPr>
+          <w:p>
+            <w:pPr>
+              <w:cnfStyle w:val="000000000000" w:firstRow="0" w:lastRow="0" w:firstColumn="0" w:lastColumn="0" w:oddVBand="0" w:evenVBand="0" w:oddHBand="0" w:evenHBand="0" w:firstRowFirstColumn="0" w:firstRowLastColumn="0" w:lastRowFirstColumn="0" w:lastRowLastColumn="0"/>
+              <w:rPr>
+                <w:rFonts w:cstheme="minorHAnsi"/>
+                <w:color w:val="000000" w:themeColor="text1"/>
+              </w:rPr>
+            </w:pPr>
+            <w:r>
+              <w:rPr>
+                <w:rFonts w:cstheme="minorHAnsi"/>
+                <w:color w:val="000000" w:themeColor="text1"/>
+              </w:rPr>
+              <w:t xml:space="preserve">Kullanı ismi </w:t>
+            </w:r>
+          </w:p>
+        </w:tc>
+      </w:tr>
+      <w:tr>
+        <w:trPr>
+          <w:cnfStyle w:val="000000100000" w:firstRow="0" w:lastRow="0" w:firstColumn="0" w:lastColumn="0" w:oddVBand="0" w:evenVBand="0" w:oddHBand="1" w:evenHBand="0" w:firstRowFirstColumn="0" w:firstRowLastColumn="0" w:lastRowFirstColumn="0" w:lastRowLastColumn="0"/>
+          <w:trHeight w:val="631"/>
+        </w:trPr>
+        <w:tc>
+          <w:tcPr>
+            <w:cnfStyle w:val="001000000000" w:firstRow="0" w:lastRow="0" w:firstColumn="1" w:lastColumn="0" w:oddVBand="0" w:evenVBand="0" w:oddHBand="0" w:evenHBand="0" w:firstRowFirstColumn="0" w:firstRowLastColumn="0" w:lastRowFirstColumn="0" w:lastRowLastColumn="0"/>
+            <w:tcW w:w="3020" w:type="dxa"/>
+            <w:tcBorders>
+              <w:top w:val="single" w:sz="4" w:space="0" w:color="9CC2E5" w:themeColor="accent1" w:themeTint="99"/>
+              <w:left w:val="single" w:sz="4" w:space="0" w:color="9CC2E5" w:themeColor="accent1" w:themeTint="99"/>
+              <w:bottom w:val="single" w:sz="4" w:space="0" w:color="9CC2E5" w:themeColor="accent1" w:themeTint="99"/>
+              <w:right w:val="single" w:sz="4" w:space="0" w:color="9CC2E5" w:themeColor="accent1" w:themeTint="99"/>
+            </w:tcBorders>
+            <w:hideMark/>
+          </w:tcPr>
+          <w:p>
+            <w:pPr>
+              <w:pStyle w:val="HTMLPreformatted"/>
+              <w:shd w:val="clear" w:color="auto" w:fill="FFFFFF"/>
+              <w:rPr>
+                <w:color w:val="080808"/>
+                <w:lang w:eastAsia="en-US"/>
+              </w:rPr>
+            </w:pPr>
+            <w:r>
+              <w:rPr>
+                <w:color w:val="080808"/>
+                <w:lang w:eastAsia="en-US"/>
+              </w:rPr>
+              <w:t>Last_name</w:t>
+            </w:r>
+          </w:p>
+        </w:tc>
+        <w:tc>
+          <w:tcPr>
+            <w:tcW w:w="3021" w:type="dxa"/>
+            <w:tcBorders>
+              <w:top w:val="single" w:sz="4" w:space="0" w:color="9CC2E5" w:themeColor="accent1" w:themeTint="99"/>
+              <w:left w:val="single" w:sz="4" w:space="0" w:color="9CC2E5" w:themeColor="accent1" w:themeTint="99"/>
+              <w:bottom w:val="single" w:sz="4" w:space="0" w:color="9CC2E5" w:themeColor="accent1" w:themeTint="99"/>
+              <w:right w:val="single" w:sz="4" w:space="0" w:color="9CC2E5" w:themeColor="accent1" w:themeTint="99"/>
+            </w:tcBorders>
+            <w:hideMark/>
+          </w:tcPr>
+          <w:p>
+            <w:pPr>
+              <w:cnfStyle w:val="000000100000" w:firstRow="0" w:lastRow="0" w:firstColumn="0" w:lastColumn="0" w:oddVBand="0" w:evenVBand="0" w:oddHBand="1" w:evenHBand="0" w:firstRowFirstColumn="0" w:firstRowLastColumn="0" w:lastRowFirstColumn="0" w:lastRowLastColumn="0"/>
+              <w:rPr>
+                <w:rFonts w:cstheme="minorHAnsi"/>
+                <w:color w:val="000000" w:themeColor="text1"/>
+              </w:rPr>
+            </w:pPr>
+            <w:r>
+              <w:rPr>
+                <w:rFonts w:cstheme="minorHAnsi"/>
+                <w:color w:val="000000" w:themeColor="text1"/>
+              </w:rPr>
+              <w:t xml:space="preserve">String </w:t>
+            </w:r>
+          </w:p>
+        </w:tc>
+        <w:tc>
+          <w:tcPr>
+            <w:tcW w:w="3021" w:type="dxa"/>
+            <w:tcBorders>
+              <w:top w:val="single" w:sz="4" w:space="0" w:color="9CC2E5" w:themeColor="accent1" w:themeTint="99"/>
+              <w:left w:val="single" w:sz="4" w:space="0" w:color="9CC2E5" w:themeColor="accent1" w:themeTint="99"/>
+              <w:bottom w:val="single" w:sz="4" w:space="0" w:color="9CC2E5" w:themeColor="accent1" w:themeTint="99"/>
+              <w:right w:val="single" w:sz="4" w:space="0" w:color="9CC2E5" w:themeColor="accent1" w:themeTint="99"/>
+            </w:tcBorders>
+            <w:hideMark/>
+          </w:tcPr>
+          <w:p>
+            <w:pPr>
+              <w:cnfStyle w:val="000000100000" w:firstRow="0" w:lastRow="0" w:firstColumn="0" w:lastColumn="0" w:oddVBand="0" w:evenVBand="0" w:oddHBand="1" w:evenHBand="0" w:firstRowFirstColumn="0" w:firstRowLastColumn="0" w:lastRowFirstColumn="0" w:lastRowLastColumn="0"/>
+              <w:rPr>
+                <w:rFonts w:cstheme="minorHAnsi"/>
+                <w:color w:val="000000" w:themeColor="text1"/>
+              </w:rPr>
+            </w:pPr>
+            <w:r>
+              <w:rPr>
+                <w:rFonts w:cstheme="minorHAnsi"/>
+                <w:color w:val="000000" w:themeColor="text1"/>
+              </w:rPr>
+              <w:t xml:space="preserve">Kullanıcı soyisim </w:t>
+            </w:r>
+          </w:p>
+        </w:tc>
+      </w:tr>
+      <w:tr>
+        <w:trPr>
+          <w:trHeight w:val="555"/>
+        </w:trPr>
+        <w:tc>
+          <w:tcPr>
+            <w:cnfStyle w:val="001000000000" w:firstRow="0" w:lastRow="0" w:firstColumn="1" w:lastColumn="0" w:oddVBand="0" w:evenVBand="0" w:oddHBand="0" w:evenHBand="0" w:firstRowFirstColumn="0" w:firstRowLastColumn="0" w:lastRowFirstColumn="0" w:lastRowLastColumn="0"/>
+            <w:tcW w:w="3020" w:type="dxa"/>
+            <w:tcBorders>
+              <w:top w:val="single" w:sz="4" w:space="0" w:color="9CC2E5" w:themeColor="accent1" w:themeTint="99"/>
+              <w:left w:val="single" w:sz="4" w:space="0" w:color="9CC2E5" w:themeColor="accent1" w:themeTint="99"/>
+              <w:bottom w:val="single" w:sz="4" w:space="0" w:color="9CC2E5" w:themeColor="accent1" w:themeTint="99"/>
+              <w:right w:val="single" w:sz="4" w:space="0" w:color="9CC2E5" w:themeColor="accent1" w:themeTint="99"/>
+            </w:tcBorders>
+            <w:hideMark/>
+          </w:tcPr>
+          <w:p>
+            <w:pPr>
+              <w:pStyle w:val="HTMLPreformatted"/>
+              <w:shd w:val="clear" w:color="auto" w:fill="FFFFFF"/>
+              <w:rPr>
+                <w:color w:val="080808"/>
+                <w:lang w:eastAsia="en-US"/>
+              </w:rPr>
+            </w:pPr>
+            <w:r>
+              <w:rPr>
+                <w:color w:val="080808"/>
+                <w:lang w:eastAsia="en-US"/>
+              </w:rPr>
+              <w:t>Email</w:t>
+            </w:r>
+          </w:p>
+        </w:tc>
+        <w:tc>
+          <w:tcPr>
+            <w:tcW w:w="3021" w:type="dxa"/>
+            <w:tcBorders>
+              <w:top w:val="single" w:sz="4" w:space="0" w:color="9CC2E5" w:themeColor="accent1" w:themeTint="99"/>
+              <w:left w:val="single" w:sz="4" w:space="0" w:color="9CC2E5" w:themeColor="accent1" w:themeTint="99"/>
+              <w:bottom w:val="single" w:sz="4" w:space="0" w:color="9CC2E5" w:themeColor="accent1" w:themeTint="99"/>
+              <w:right w:val="single" w:sz="4" w:space="0" w:color="9CC2E5" w:themeColor="accent1" w:themeTint="99"/>
+            </w:tcBorders>
+            <w:hideMark/>
+          </w:tcPr>
+          <w:p>
+            <w:pPr>
+              <w:cnfStyle w:val="000000000000" w:firstRow="0" w:lastRow="0" w:firstColumn="0" w:lastColumn="0" w:oddVBand="0" w:evenVBand="0" w:oddHBand="0" w:evenHBand="0" w:firstRowFirstColumn="0" w:firstRowLastColumn="0" w:lastRowFirstColumn="0" w:lastRowLastColumn="0"/>
+              <w:rPr>
+                <w:rFonts w:cstheme="minorHAnsi"/>
+                <w:color w:val="000000" w:themeColor="text1"/>
+              </w:rPr>
+            </w:pPr>
+            <w:r>
+              <w:rPr>
+                <w:rFonts w:cstheme="minorHAnsi"/>
+                <w:color w:val="000000" w:themeColor="text1"/>
+              </w:rPr>
+              <w:t>Email</w:t>
+            </w:r>
+          </w:p>
+        </w:tc>
+        <w:tc>
+          <w:tcPr>
+            <w:tcW w:w="3021" w:type="dxa"/>
+            <w:tcBorders>
+              <w:top w:val="single" w:sz="4" w:space="0" w:color="9CC2E5" w:themeColor="accent1" w:themeTint="99"/>
+              <w:left w:val="single" w:sz="4" w:space="0" w:color="9CC2E5" w:themeColor="accent1" w:themeTint="99"/>
+              <w:bottom w:val="single" w:sz="4" w:space="0" w:color="9CC2E5" w:themeColor="accent1" w:themeTint="99"/>
+              <w:right w:val="single" w:sz="4" w:space="0" w:color="9CC2E5" w:themeColor="accent1" w:themeTint="99"/>
+            </w:tcBorders>
+            <w:hideMark/>
+          </w:tcPr>
+          <w:p>
+            <w:pPr>
+              <w:cnfStyle w:val="000000000000" w:firstRow="0" w:lastRow="0" w:firstColumn="0" w:lastColumn="0" w:oddVBand="0" w:evenVBand="0" w:oddHBand="0" w:evenHBand="0" w:firstRowFirstColumn="0" w:firstRowLastColumn="0" w:lastRowFirstColumn="0" w:lastRowLastColumn="0"/>
+              <w:rPr>
+                <w:rFonts w:cstheme="minorHAnsi"/>
+                <w:color w:val="000000" w:themeColor="text1"/>
+              </w:rPr>
+            </w:pPr>
+            <w:r>
+              <w:rPr>
+                <w:rFonts w:cstheme="minorHAnsi"/>
+                <w:color w:val="000000" w:themeColor="text1"/>
+              </w:rPr>
+              <w:t xml:space="preserve">Kullancı mail  hesabı </w:t>
+            </w:r>
+          </w:p>
+        </w:tc>
+      </w:tr>
+    </w:tbl>
+    <w:p>
+      <w:pPr>
+        <w:rPr>
+          <w:rFonts w:cstheme="minorHAnsi"/>
+          <w:color w:val="000000" w:themeColor="text1"/>
+        </w:rPr>
+      </w:pPr>
+    </w:p>
+    <w:p>
+      <w:pPr>
+        <w:pStyle w:val="HTMLPreformatted"/>
+        <w:shd w:val="clear" w:color="auto" w:fill="FFFFFF"/>
+        <w:rPr>
+          <w:rFonts w:asciiTheme="minorHAnsi" w:hAnsiTheme="minorHAnsi" w:cstheme="minorHAnsi"/>
+          <w:color w:val="000000" w:themeColor="text1"/>
+        </w:rPr>
+      </w:pPr>
+    </w:p>
+    <w:p>
+      <w:pPr>
+        <w:rPr>
+          <w:rFonts w:cstheme="minorHAnsi"/>
+          <w:color w:val="000000" w:themeColor="text1"/>
+        </w:rPr>
+      </w:pPr>
+    </w:p>
+    <w:p>
+      <w:pPr>
+        <w:rPr>
+          <w:rFonts w:cstheme="minorHAnsi"/>
+          <w:color w:val="000000" w:themeColor="text1"/>
+        </w:rPr>
+      </w:pPr>
+      <w:r>
+        <w:rPr>
+          <w:rFonts w:cstheme="minorHAnsi"/>
+          <w:color w:val="000000" w:themeColor="text1"/>
+        </w:rPr>
+        <w:t>VİEW İSMİ :LogViews</w:t>
+      </w:r>
+    </w:p>
+    <w:p>
+      <w:pPr>
+        <w:pStyle w:val="HTMLPreformatted"/>
+        <w:shd w:val="clear" w:color="auto" w:fill="FFFFFF"/>
+        <w:rPr>
+          <w:color w:val="080808"/>
+        </w:rPr>
+      </w:pPr>
+      <w:r>
+        <w:rPr>
+          <w:rFonts w:cstheme="minorHAnsi"/>
+          <w:color w:val="000000" w:themeColor="text1"/>
+        </w:rPr>
+        <w:t>FONKSİYONUN ADI : 2.1-</w:t>
+      </w:r>
+      <w:r>
+        <w:rPr>
+          <w:color w:val="000000"/>
+        </w:rPr>
+        <w:t xml:space="preserve"> view_log</w:t>
+      </w:r>
+      <w:r>
+        <w:rPr>
+          <w:rFonts w:cstheme="minorHAnsi"/>
+          <w:color w:val="000000" w:themeColor="text1"/>
+        </w:rPr>
+        <w:t>(request):</w:t>
+      </w:r>
+    </w:p>
+    <w:p>
+      <w:pPr>
+        <w:pStyle w:val="HTMLPreformatted"/>
+        <w:shd w:val="clear" w:color="auto" w:fill="FFFFFF"/>
+        <w:rPr>
+          <w:rFonts w:asciiTheme="minorHAnsi" w:hAnsiTheme="minorHAnsi" w:cstheme="minorHAnsi"/>
+          <w:color w:val="000000" w:themeColor="text1"/>
+        </w:rPr>
+      </w:pPr>
+    </w:p>
+    <w:p>
+      <w:pPr>
+        <w:pStyle w:val="HTMLPreformatted"/>
+        <w:shd w:val="clear" w:color="auto" w:fill="FFFFFF"/>
+        <w:rPr>
+          <w:color w:val="080808"/>
+        </w:rPr>
+      </w:pPr>
+      <w:r>
+        <w:rPr>
+          <w:rFonts w:asciiTheme="minorHAnsi" w:hAnsiTheme="minorHAnsi" w:cstheme="minorHAnsi"/>
+          <w:color w:val="000000" w:themeColor="text1"/>
+        </w:rPr>
+        <w:t>url:</w:t>
+      </w:r>
+      <w:r>
+        <w:rPr>
+          <w:rFonts w:asciiTheme="minorHAnsi" w:hAnsiTheme="minorHAnsi" w:cstheme="minorHAnsi"/>
+          <w:bCs/>
+          <w:color w:val="000000" w:themeColor="text1"/>
+        </w:rPr>
+        <w:t xml:space="preserve"> </w:t>
+      </w:r>
+      <w:r>
+        <w:rPr>
+          <w:b/>
+          <w:bCs/>
+          <w:color w:val="008080"/>
+          <w:shd w:val="clear" w:color="auto" w:fill="EDFCED"/>
+        </w:rPr>
+        <w:t>log/log-kayitlari/</w:t>
+      </w:r>
+    </w:p>
+    <w:p>
+      <w:pPr>
+        <w:pStyle w:val="HTMLPreformatted"/>
+        <w:shd w:val="clear" w:color="auto" w:fill="FFFFFF"/>
+        <w:rPr>
+          <w:rFonts w:asciiTheme="minorHAnsi" w:hAnsiTheme="minorHAnsi" w:cstheme="minorHAnsi"/>
+          <w:color w:val="000000" w:themeColor="text1"/>
+        </w:rPr>
+      </w:pPr>
+    </w:p>
+    <w:p>
+      <w:pPr>
+        <w:rPr>
+          <w:rFonts w:cstheme="minorHAnsi"/>
+          <w:color w:val="000000" w:themeColor="text1"/>
+        </w:rPr>
+      </w:pPr>
+      <w:r>
+        <w:rPr>
+          <w:rFonts w:cstheme="minorHAnsi"/>
+          <w:color w:val="000000" w:themeColor="text1"/>
+        </w:rPr>
+        <w:t>Fonsiyonun kısa  açıklaması: Log kayıtlarının listelendigi alandır.</w:t>
+      </w:r>
+    </w:p>
+    <w:p>
+      <w:pPr>
+        <w:rPr>
+          <w:rFonts w:cstheme="minorHAnsi"/>
+          <w:color w:val="000000" w:themeColor="text1"/>
+          <w:sz w:val="24"/>
+        </w:rPr>
+      </w:pPr>
+      <w:r>
+        <w:rPr>
+          <w:rFonts w:cstheme="minorHAnsi"/>
+          <w:color w:val="000000" w:themeColor="text1"/>
+          <w:sz w:val="24"/>
+        </w:rPr>
+        <w:t xml:space="preserve">Giriş Parametreleri </w:t>
+      </w:r>
+    </w:p>
+    <w:tbl>
+      <w:tblPr>
+        <w:tblStyle w:val="GridTable4-Accent1"/>
+        <w:tblW w:w="0" w:type="auto"/>
+        <w:tblLook w:val="04A0" w:firstRow="1" w:lastRow="0" w:firstColumn="1" w:lastColumn="0" w:noHBand="0" w:noVBand="1"/>
+      </w:tblPr>
+      <w:tblGrid>
+        <w:gridCol w:w="3020"/>
+        <w:gridCol w:w="3021"/>
+        <w:gridCol w:w="3021"/>
+      </w:tblGrid>
+      <w:tr>
+        <w:trPr>
+          <w:cnfStyle w:val="100000000000" w:firstRow="1" w:lastRow="0" w:firstColumn="0" w:lastColumn="0" w:oddVBand="0" w:evenVBand="0" w:oddHBand="0" w:evenHBand="0" w:firstRowFirstColumn="0" w:firstRowLastColumn="0" w:lastRowFirstColumn="0" w:lastRowLastColumn="0"/>
+        </w:trPr>
+        <w:tc>
+          <w:tcPr>
+            <w:cnfStyle w:val="001000000000" w:firstRow="0" w:lastRow="0" w:firstColumn="1" w:lastColumn="0" w:oddVBand="0" w:evenVBand="0" w:oddHBand="0" w:evenHBand="0" w:firstRowFirstColumn="0" w:firstRowLastColumn="0" w:lastRowFirstColumn="0" w:lastRowLastColumn="0"/>
+            <w:tcW w:w="3020" w:type="dxa"/>
+            <w:hideMark/>
+          </w:tcPr>
+          <w:p>
+            <w:pPr>
+              <w:rPr>
+                <w:rFonts w:cstheme="minorHAnsi"/>
+                <w:b w:val="0"/>
+                <w:color w:val="000000" w:themeColor="text1"/>
+              </w:rPr>
+            </w:pPr>
+            <w:r>
+              <w:rPr>
+                <w:rFonts w:cstheme="minorHAnsi"/>
+                <w:b w:val="0"/>
+                <w:color w:val="000000" w:themeColor="text1"/>
+              </w:rPr>
+              <w:t xml:space="preserve">Parametre </w:t>
+            </w:r>
+          </w:p>
+        </w:tc>
+        <w:tc>
+          <w:tcPr>
+            <w:tcW w:w="3021" w:type="dxa"/>
+            <w:hideMark/>
+          </w:tcPr>
+          <w:p>
+            <w:pPr>
+              <w:cnfStyle w:val="100000000000" w:firstRow="1" w:lastRow="0" w:firstColumn="0" w:lastColumn="0" w:oddVBand="0" w:evenVBand="0" w:oddHBand="0" w:evenHBand="0" w:firstRowFirstColumn="0" w:firstRowLastColumn="0" w:lastRowFirstColumn="0" w:lastRowLastColumn="0"/>
+              <w:rPr>
+                <w:rFonts w:cstheme="minorHAnsi"/>
+                <w:b w:val="0"/>
+                <w:color w:val="000000" w:themeColor="text1"/>
+              </w:rPr>
+            </w:pPr>
+            <w:r>
+              <w:rPr>
+                <w:rFonts w:cstheme="minorHAnsi"/>
+                <w:b w:val="0"/>
+                <w:color w:val="000000" w:themeColor="text1"/>
+              </w:rPr>
+              <w:t>Parametre Tipi</w:t>
+            </w:r>
+          </w:p>
+        </w:tc>
+        <w:tc>
+          <w:tcPr>
+            <w:tcW w:w="3021" w:type="dxa"/>
+            <w:hideMark/>
+          </w:tcPr>
+          <w:p>
+            <w:pPr>
+              <w:cnfStyle w:val="100000000000" w:firstRow="1" w:lastRow="0" w:firstColumn="0" w:lastColumn="0" w:oddVBand="0" w:evenVBand="0" w:oddHBand="0" w:evenHBand="0" w:firstRowFirstColumn="0" w:firstRowLastColumn="0" w:lastRowFirstColumn="0" w:lastRowLastColumn="0"/>
+              <w:rPr>
+                <w:rFonts w:cstheme="minorHAnsi"/>
+                <w:b w:val="0"/>
+                <w:color w:val="000000" w:themeColor="text1"/>
+              </w:rPr>
+            </w:pPr>
+            <w:r>
+              <w:rPr>
+                <w:rFonts w:cstheme="minorHAnsi"/>
+                <w:b w:val="0"/>
+                <w:color w:val="000000" w:themeColor="text1"/>
+              </w:rPr>
+              <w:t>Açıklama</w:t>
+            </w:r>
+          </w:p>
+        </w:tc>
+      </w:tr>
+      <w:tr>
+        <w:trPr>
+          <w:cnfStyle w:val="000000100000" w:firstRow="0" w:lastRow="0" w:firstColumn="0" w:lastColumn="0" w:oddVBand="0" w:evenVBand="0" w:oddHBand="1" w:evenHBand="0" w:firstRowFirstColumn="0" w:firstRowLastColumn="0" w:lastRowFirstColumn="0" w:lastRowLastColumn="0"/>
+        </w:trPr>
+        <w:tc>
+          <w:tcPr>
+            <w:cnfStyle w:val="001000000000" w:firstRow="0" w:lastRow="0" w:firstColumn="1" w:lastColumn="0" w:oddVBand="0" w:evenVBand="0" w:oddHBand="0" w:evenHBand="0" w:firstRowFirstColumn="0" w:firstRowLastColumn="0" w:lastRowFirstColumn="0" w:lastRowLastColumn="0"/>
+            <w:tcW w:w="3020" w:type="dxa"/>
+            <w:tcBorders>
+              <w:top w:val="single" w:sz="4" w:space="0" w:color="9CC2E5" w:themeColor="accent1" w:themeTint="99"/>
+              <w:left w:val="single" w:sz="4" w:space="0" w:color="9CC2E5" w:themeColor="accent1" w:themeTint="99"/>
+              <w:bottom w:val="single" w:sz="4" w:space="0" w:color="9CC2E5" w:themeColor="accent1" w:themeTint="99"/>
+              <w:right w:val="single" w:sz="4" w:space="0" w:color="9CC2E5" w:themeColor="accent1" w:themeTint="99"/>
+            </w:tcBorders>
+            <w:hideMark/>
+          </w:tcPr>
+          <w:p>
+            <w:pPr>
+              <w:rPr>
+                <w:rFonts w:cstheme="minorHAnsi"/>
+                <w:b w:val="0"/>
+                <w:color w:val="000000" w:themeColor="text1"/>
+              </w:rPr>
+            </w:pPr>
+            <w:r>
+              <w:rPr>
+                <w:rFonts w:cstheme="minorHAnsi"/>
+                <w:b w:val="0"/>
+                <w:color w:val="000000" w:themeColor="text1"/>
+              </w:rPr>
+              <w:t xml:space="preserve"> </w:t>
+            </w:r>
+          </w:p>
+        </w:tc>
+        <w:tc>
+          <w:tcPr>
+            <w:tcW w:w="3021" w:type="dxa"/>
+            <w:tcBorders>
+              <w:top w:val="single" w:sz="4" w:space="0" w:color="9CC2E5" w:themeColor="accent1" w:themeTint="99"/>
+              <w:left w:val="single" w:sz="4" w:space="0" w:color="9CC2E5" w:themeColor="accent1" w:themeTint="99"/>
+              <w:bottom w:val="single" w:sz="4" w:space="0" w:color="9CC2E5" w:themeColor="accent1" w:themeTint="99"/>
+              <w:right w:val="single" w:sz="4" w:space="0" w:color="9CC2E5" w:themeColor="accent1" w:themeTint="99"/>
+            </w:tcBorders>
+            <w:hideMark/>
+          </w:tcPr>
+          <w:p>
+            <w:pPr>
+              <w:cnfStyle w:val="000000100000" w:firstRow="0" w:lastRow="0" w:firstColumn="0" w:lastColumn="0" w:oddVBand="0" w:evenVBand="0" w:oddHBand="1" w:evenHBand="0" w:firstRowFirstColumn="0" w:firstRowLastColumn="0" w:lastRowFirstColumn="0" w:lastRowLastColumn="0"/>
+              <w:rPr>
+                <w:rFonts w:cstheme="minorHAnsi"/>
+                <w:b/>
+                <w:color w:val="000000" w:themeColor="text1"/>
+              </w:rPr>
+            </w:pPr>
+          </w:p>
+        </w:tc>
+        <w:tc>
+          <w:tcPr>
+            <w:tcW w:w="3021" w:type="dxa"/>
+            <w:tcBorders>
+              <w:top w:val="single" w:sz="4" w:space="0" w:color="9CC2E5" w:themeColor="accent1" w:themeTint="99"/>
+              <w:left w:val="single" w:sz="4" w:space="0" w:color="9CC2E5" w:themeColor="accent1" w:themeTint="99"/>
+              <w:bottom w:val="single" w:sz="4" w:space="0" w:color="9CC2E5" w:themeColor="accent1" w:themeTint="99"/>
+              <w:right w:val="single" w:sz="4" w:space="0" w:color="9CC2E5" w:themeColor="accent1" w:themeTint="99"/>
+            </w:tcBorders>
+            <w:hideMark/>
+          </w:tcPr>
+          <w:p>
+            <w:pPr>
+              <w:cnfStyle w:val="000000100000" w:firstRow="0" w:lastRow="0" w:firstColumn="0" w:lastColumn="0" w:oddVBand="0" w:evenVBand="0" w:oddHBand="1" w:evenHBand="0" w:firstRowFirstColumn="0" w:firstRowLastColumn="0" w:lastRowFirstColumn="0" w:lastRowLastColumn="0"/>
+              <w:rPr>
+                <w:sz w:val="20"/>
+                <w:szCs w:val="20"/>
+                <w:lang w:eastAsia="tr-TR"/>
+              </w:rPr>
+            </w:pPr>
+          </w:p>
+        </w:tc>
+      </w:tr>
+      <w:tr>
+        <w:tc>
+          <w:tcPr>
+            <w:cnfStyle w:val="001000000000" w:firstRow="0" w:lastRow="0" w:firstColumn="1" w:lastColumn="0" w:oddVBand="0" w:evenVBand="0" w:oddHBand="0" w:evenHBand="0" w:firstRowFirstColumn="0" w:firstRowLastColumn="0" w:lastRowFirstColumn="0" w:lastRowLastColumn="0"/>
+            <w:tcW w:w="3020" w:type="dxa"/>
+            <w:tcBorders>
+              <w:top w:val="single" w:sz="4" w:space="0" w:color="9CC2E5" w:themeColor="accent1" w:themeTint="99"/>
+              <w:left w:val="single" w:sz="4" w:space="0" w:color="9CC2E5" w:themeColor="accent1" w:themeTint="99"/>
+              <w:bottom w:val="single" w:sz="4" w:space="0" w:color="9CC2E5" w:themeColor="accent1" w:themeTint="99"/>
+              <w:right w:val="single" w:sz="4" w:space="0" w:color="9CC2E5" w:themeColor="accent1" w:themeTint="99"/>
+            </w:tcBorders>
+          </w:tcPr>
+          <w:p>
+            <w:pPr>
+              <w:rPr>
+                <w:rFonts w:cstheme="minorHAnsi"/>
+                <w:b w:val="0"/>
+                <w:color w:val="000000" w:themeColor="text1"/>
+              </w:rPr>
+            </w:pPr>
+          </w:p>
+        </w:tc>
+        <w:tc>
+          <w:tcPr>
+            <w:tcW w:w="3021" w:type="dxa"/>
+            <w:tcBorders>
+              <w:top w:val="single" w:sz="4" w:space="0" w:color="9CC2E5" w:themeColor="accent1" w:themeTint="99"/>
+              <w:left w:val="single" w:sz="4" w:space="0" w:color="9CC2E5" w:themeColor="accent1" w:themeTint="99"/>
+              <w:bottom w:val="single" w:sz="4" w:space="0" w:color="9CC2E5" w:themeColor="accent1" w:themeTint="99"/>
+              <w:right w:val="single" w:sz="4" w:space="0" w:color="9CC2E5" w:themeColor="accent1" w:themeTint="99"/>
+            </w:tcBorders>
+          </w:tcPr>
+          <w:p>
+            <w:pPr>
+              <w:cnfStyle w:val="000000000000" w:firstRow="0" w:lastRow="0" w:firstColumn="0" w:lastColumn="0" w:oddVBand="0" w:evenVBand="0" w:oddHBand="0" w:evenHBand="0" w:firstRowFirstColumn="0" w:firstRowLastColumn="0" w:lastRowFirstColumn="0" w:lastRowLastColumn="0"/>
+              <w:rPr>
+                <w:rFonts w:cstheme="minorHAnsi"/>
+                <w:color w:val="000000" w:themeColor="text1"/>
+              </w:rPr>
+            </w:pPr>
+          </w:p>
+        </w:tc>
+        <w:tc>
+          <w:tcPr>
+            <w:tcW w:w="3021" w:type="dxa"/>
+            <w:tcBorders>
+              <w:top w:val="single" w:sz="4" w:space="0" w:color="9CC2E5" w:themeColor="accent1" w:themeTint="99"/>
+              <w:left w:val="single" w:sz="4" w:space="0" w:color="9CC2E5" w:themeColor="accent1" w:themeTint="99"/>
+              <w:bottom w:val="single" w:sz="4" w:space="0" w:color="9CC2E5" w:themeColor="accent1" w:themeTint="99"/>
+              <w:right w:val="single" w:sz="4" w:space="0" w:color="9CC2E5" w:themeColor="accent1" w:themeTint="99"/>
+            </w:tcBorders>
+          </w:tcPr>
+          <w:p>
+            <w:pPr>
+              <w:cnfStyle w:val="000000000000" w:firstRow="0" w:lastRow="0" w:firstColumn="0" w:lastColumn="0" w:oddVBand="0" w:evenVBand="0" w:oddHBand="0" w:evenHBand="0" w:firstRowFirstColumn="0" w:firstRowLastColumn="0" w:lastRowFirstColumn="0" w:lastRowLastColumn="0"/>
+              <w:rPr>
+                <w:rFonts w:cstheme="minorHAnsi"/>
+                <w:color w:val="000000" w:themeColor="text1"/>
+              </w:rPr>
+            </w:pPr>
+          </w:p>
+        </w:tc>
+      </w:tr>
+    </w:tbl>
+    <w:p>
+      <w:pPr>
+        <w:rPr>
+          <w:rFonts w:cstheme="minorHAnsi"/>
+          <w:color w:val="000000" w:themeColor="text1"/>
+        </w:rPr>
+      </w:pPr>
+    </w:p>
+    <w:p>
+      <w:pPr>
+        <w:rPr>
+          <w:rFonts w:cstheme="minorHAnsi"/>
+          <w:color w:val="000000" w:themeColor="text1"/>
+          <w:sz w:val="24"/>
+        </w:rPr>
+      </w:pPr>
+      <w:r>
+        <w:rPr>
+          <w:rFonts w:cstheme="minorHAnsi"/>
+          <w:color w:val="000000" w:themeColor="text1"/>
+          <w:sz w:val="24"/>
+        </w:rPr>
+        <w:t xml:space="preserve">Çıkış Parametreleri </w:t>
+      </w:r>
+    </w:p>
+    <w:tbl>
+      <w:tblPr>
+        <w:tblStyle w:val="GridTable4-Accent1"/>
+        <w:tblW w:w="0" w:type="auto"/>
+        <w:tblLook w:val="04A0" w:firstRow="1" w:lastRow="0" w:firstColumn="1" w:lastColumn="0" w:noHBand="0" w:noVBand="1"/>
+      </w:tblPr>
+      <w:tblGrid>
+        <w:gridCol w:w="3020"/>
+        <w:gridCol w:w="3021"/>
+        <w:gridCol w:w="3021"/>
+      </w:tblGrid>
+      <w:tr>
+        <w:trPr>
+          <w:cnfStyle w:val="100000000000" w:firstRow="1" w:lastRow="0" w:firstColumn="0" w:lastColumn="0" w:oddVBand="0" w:evenVBand="0" w:oddHBand="0" w:evenHBand="0" w:firstRowFirstColumn="0" w:firstRowLastColumn="0" w:lastRowFirstColumn="0" w:lastRowLastColumn="0"/>
+        </w:trPr>
+        <w:tc>
+          <w:tcPr>
+            <w:cnfStyle w:val="001000000000" w:firstRow="0" w:lastRow="0" w:firstColumn="1" w:lastColumn="0" w:oddVBand="0" w:evenVBand="0" w:oddHBand="0" w:evenHBand="0" w:firstRowFirstColumn="0" w:firstRowLastColumn="0" w:lastRowFirstColumn="0" w:lastRowLastColumn="0"/>
+            <w:tcW w:w="3020" w:type="dxa"/>
+            <w:hideMark/>
+          </w:tcPr>
+          <w:p>
+            <w:pPr>
+              <w:rPr>
+                <w:rFonts w:cstheme="minorHAnsi"/>
+                <w:b w:val="0"/>
+                <w:color w:val="000000" w:themeColor="text1"/>
+              </w:rPr>
+            </w:pPr>
+            <w:r>
+              <w:rPr>
+                <w:rFonts w:cstheme="minorHAnsi"/>
+                <w:b w:val="0"/>
+                <w:color w:val="000000" w:themeColor="text1"/>
+              </w:rPr>
+              <w:t xml:space="preserve">Parametre </w:t>
+            </w:r>
+          </w:p>
+        </w:tc>
+        <w:tc>
+          <w:tcPr>
+            <w:tcW w:w="3021" w:type="dxa"/>
+            <w:hideMark/>
+          </w:tcPr>
+          <w:p>
+            <w:pPr>
+              <w:cnfStyle w:val="100000000000" w:firstRow="1" w:lastRow="0" w:firstColumn="0" w:lastColumn="0" w:oddVBand="0" w:evenVBand="0" w:oddHBand="0" w:evenHBand="0" w:firstRowFirstColumn="0" w:firstRowLastColumn="0" w:lastRowFirstColumn="0" w:lastRowLastColumn="0"/>
+              <w:rPr>
+                <w:rFonts w:cstheme="minorHAnsi"/>
+                <w:b w:val="0"/>
+                <w:color w:val="000000" w:themeColor="text1"/>
+              </w:rPr>
+            </w:pPr>
+            <w:r>
+              <w:rPr>
+                <w:rFonts w:cstheme="minorHAnsi"/>
+                <w:b w:val="0"/>
+                <w:color w:val="000000" w:themeColor="text1"/>
+              </w:rPr>
+              <w:t>Parametre Tipi</w:t>
+            </w:r>
+          </w:p>
+        </w:tc>
+        <w:tc>
+          <w:tcPr>
+            <w:tcW w:w="3021" w:type="dxa"/>
+            <w:hideMark/>
+          </w:tcPr>
+          <w:p>
+            <w:pPr>
+              <w:cnfStyle w:val="100000000000" w:firstRow="1" w:lastRow="0" w:firstColumn="0" w:lastColumn="0" w:oddVBand="0" w:evenVBand="0" w:oddHBand="0" w:evenHBand="0" w:firstRowFirstColumn="0" w:firstRowLastColumn="0" w:lastRowFirstColumn="0" w:lastRowLastColumn="0"/>
+              <w:rPr>
+                <w:rFonts w:cstheme="minorHAnsi"/>
+                <w:b w:val="0"/>
+                <w:color w:val="000000" w:themeColor="text1"/>
+              </w:rPr>
+            </w:pPr>
+            <w:r>
+              <w:rPr>
+                <w:rFonts w:cstheme="minorHAnsi"/>
+                <w:b w:val="0"/>
+                <w:color w:val="000000" w:themeColor="text1"/>
+              </w:rPr>
+              <w:t>Açıklama</w:t>
+            </w:r>
+          </w:p>
+        </w:tc>
+      </w:tr>
+      <w:tr>
+        <w:trPr>
+          <w:cnfStyle w:val="000000100000" w:firstRow="0" w:lastRow="0" w:firstColumn="0" w:lastColumn="0" w:oddVBand="0" w:evenVBand="0" w:oddHBand="1" w:evenHBand="0" w:firstRowFirstColumn="0" w:firstRowLastColumn="0" w:lastRowFirstColumn="0" w:lastRowLastColumn="0"/>
+        </w:trPr>
+        <w:tc>
+          <w:tcPr>
+            <w:cnfStyle w:val="001000000000" w:firstRow="0" w:lastRow="0" w:firstColumn="1" w:lastColumn="0" w:oddVBand="0" w:evenVBand="0" w:oddHBand="0" w:evenHBand="0" w:firstRowFirstColumn="0" w:firstRowLastColumn="0" w:lastRowFirstColumn="0" w:lastRowLastColumn="0"/>
+            <w:tcW w:w="3020" w:type="dxa"/>
+            <w:tcBorders>
+              <w:top w:val="single" w:sz="4" w:space="0" w:color="9CC2E5" w:themeColor="accent1" w:themeTint="99"/>
+              <w:left w:val="single" w:sz="4" w:space="0" w:color="9CC2E5" w:themeColor="accent1" w:themeTint="99"/>
+              <w:bottom w:val="single" w:sz="4" w:space="0" w:color="9CC2E5" w:themeColor="accent1" w:themeTint="99"/>
+              <w:right w:val="single" w:sz="4" w:space="0" w:color="9CC2E5" w:themeColor="accent1" w:themeTint="99"/>
+            </w:tcBorders>
+          </w:tcPr>
+          <w:p>
+            <w:pPr>
+              <w:pStyle w:val="HTMLPreformatted"/>
+              <w:shd w:val="clear" w:color="auto" w:fill="FFFFFF"/>
+              <w:rPr>
+                <w:color w:val="000000" w:themeColor="text1"/>
+                <w:lang w:eastAsia="en-US"/>
+              </w:rPr>
+            </w:pPr>
+            <w:r>
+              <w:rPr>
+                <w:color w:val="000000" w:themeColor="text1"/>
+                <w:lang w:eastAsia="en-US"/>
+              </w:rPr>
+              <w:t>urls</w:t>
+            </w:r>
+          </w:p>
+          <w:p>
+            <w:pPr>
+              <w:pStyle w:val="HTMLPreformatted"/>
+              <w:shd w:val="clear" w:color="auto" w:fill="FFFFFF"/>
+              <w:rPr>
+                <w:rFonts w:asciiTheme="minorHAnsi" w:hAnsiTheme="minorHAnsi" w:cstheme="minorHAnsi"/>
+                <w:b w:val="0"/>
+                <w:color w:val="000000" w:themeColor="text1"/>
+                <w:lang w:eastAsia="en-US"/>
+              </w:rPr>
+            </w:pPr>
+          </w:p>
+        </w:tc>
+        <w:tc>
+          <w:tcPr>
+            <w:tcW w:w="3021" w:type="dxa"/>
+            <w:tcBorders>
+              <w:top w:val="single" w:sz="4" w:space="0" w:color="9CC2E5" w:themeColor="accent1" w:themeTint="99"/>
+              <w:left w:val="single" w:sz="4" w:space="0" w:color="9CC2E5" w:themeColor="accent1" w:themeTint="99"/>
+              <w:bottom w:val="single" w:sz="4" w:space="0" w:color="9CC2E5" w:themeColor="accent1" w:themeTint="99"/>
+              <w:right w:val="single" w:sz="4" w:space="0" w:color="9CC2E5" w:themeColor="accent1" w:themeTint="99"/>
+            </w:tcBorders>
+            <w:hideMark/>
+          </w:tcPr>
+          <w:p>
+            <w:pPr>
+              <w:cnfStyle w:val="000000100000" w:firstRow="0" w:lastRow="0" w:firstColumn="0" w:lastColumn="0" w:oddVBand="0" w:evenVBand="0" w:oddHBand="1" w:evenHBand="0" w:firstRowFirstColumn="0" w:firstRowLastColumn="0" w:lastRowFirstColumn="0" w:lastRowLastColumn="0"/>
+              <w:rPr>
+                <w:rFonts w:cstheme="minorHAnsi"/>
+                <w:color w:val="000000" w:themeColor="text1"/>
+              </w:rPr>
+            </w:pPr>
+            <w:r>
+              <w:rPr>
+                <w:rFonts w:cstheme="minorHAnsi"/>
+                <w:color w:val="000000" w:themeColor="text1"/>
+              </w:rPr>
+              <w:t>Object</w:t>
+            </w:r>
+          </w:p>
+        </w:tc>
+        <w:tc>
+          <w:tcPr>
+            <w:tcW w:w="3021" w:type="dxa"/>
+            <w:tcBorders>
+              <w:top w:val="single" w:sz="4" w:space="0" w:color="9CC2E5" w:themeColor="accent1" w:themeTint="99"/>
+              <w:left w:val="single" w:sz="4" w:space="0" w:color="9CC2E5" w:themeColor="accent1" w:themeTint="99"/>
+              <w:bottom w:val="single" w:sz="4" w:space="0" w:color="9CC2E5" w:themeColor="accent1" w:themeTint="99"/>
+              <w:right w:val="single" w:sz="4" w:space="0" w:color="9CC2E5" w:themeColor="accent1" w:themeTint="99"/>
+            </w:tcBorders>
+            <w:hideMark/>
+          </w:tcPr>
+          <w:p>
+            <w:pPr>
+              <w:cnfStyle w:val="000000100000" w:firstRow="0" w:lastRow="0" w:firstColumn="0" w:lastColumn="0" w:oddVBand="0" w:evenVBand="0" w:oddHBand="1" w:evenHBand="0" w:firstRowFirstColumn="0" w:firstRowLastColumn="0" w:lastRowFirstColumn="0" w:lastRowLastColumn="0"/>
+              <w:rPr>
+                <w:rFonts w:cstheme="minorHAnsi"/>
+                <w:color w:val="000000" w:themeColor="text1"/>
+              </w:rPr>
+            </w:pPr>
+            <w:r>
+              <w:rPr>
+                <w:rFonts w:cstheme="minorHAnsi"/>
+                <w:color w:val="000000" w:themeColor="text1"/>
+              </w:rPr>
+              <w:t>Önceki sayfaların  Url Adresleri</w:t>
+            </w:r>
+          </w:p>
+        </w:tc>
+      </w:tr>
+      <w:tr>
+        <w:tc>
+          <w:tcPr>
+            <w:cnfStyle w:val="001000000000" w:firstRow="0" w:lastRow="0" w:firstColumn="1" w:lastColumn="0" w:oddVBand="0" w:evenVBand="0" w:oddHBand="0" w:evenHBand="0" w:firstRowFirstColumn="0" w:firstRowLastColumn="0" w:lastRowFirstColumn="0" w:lastRowLastColumn="0"/>
+            <w:tcW w:w="3020" w:type="dxa"/>
+            <w:tcBorders>
+              <w:top w:val="single" w:sz="4" w:space="0" w:color="9CC2E5" w:themeColor="accent1" w:themeTint="99"/>
+              <w:left w:val="single" w:sz="4" w:space="0" w:color="9CC2E5" w:themeColor="accent1" w:themeTint="99"/>
+              <w:bottom w:val="single" w:sz="4" w:space="0" w:color="9CC2E5" w:themeColor="accent1" w:themeTint="99"/>
+              <w:right w:val="single" w:sz="4" w:space="0" w:color="9CC2E5" w:themeColor="accent1" w:themeTint="99"/>
+            </w:tcBorders>
+          </w:tcPr>
+          <w:p>
+            <w:pPr>
+              <w:pStyle w:val="HTMLPreformatted"/>
+              <w:shd w:val="clear" w:color="auto" w:fill="FFFFFF"/>
+              <w:rPr>
+                <w:color w:val="000000" w:themeColor="text1"/>
+                <w:lang w:eastAsia="en-US"/>
+              </w:rPr>
+            </w:pPr>
+            <w:r>
+              <w:rPr>
+                <w:color w:val="000000" w:themeColor="text1"/>
+                <w:lang w:eastAsia="en-US"/>
+              </w:rPr>
+              <w:t>current_url</w:t>
+            </w:r>
+          </w:p>
+          <w:p>
+            <w:pPr>
+              <w:pStyle w:val="HTMLPreformatted"/>
+              <w:shd w:val="clear" w:color="auto" w:fill="FFFFFF"/>
+              <w:rPr>
+                <w:color w:val="000000" w:themeColor="text1"/>
+                <w:lang w:eastAsia="en-US"/>
+              </w:rPr>
+            </w:pPr>
+          </w:p>
+        </w:tc>
+        <w:tc>
+          <w:tcPr>
+            <w:tcW w:w="3021" w:type="dxa"/>
+            <w:tcBorders>
+              <w:top w:val="single" w:sz="4" w:space="0" w:color="9CC2E5" w:themeColor="accent1" w:themeTint="99"/>
+              <w:left w:val="single" w:sz="4" w:space="0" w:color="9CC2E5" w:themeColor="accent1" w:themeTint="99"/>
+              <w:bottom w:val="single" w:sz="4" w:space="0" w:color="9CC2E5" w:themeColor="accent1" w:themeTint="99"/>
+              <w:right w:val="single" w:sz="4" w:space="0" w:color="9CC2E5" w:themeColor="accent1" w:themeTint="99"/>
+            </w:tcBorders>
+            <w:hideMark/>
+          </w:tcPr>
+          <w:p>
+            <w:pPr>
+              <w:cnfStyle w:val="000000000000" w:firstRow="0" w:lastRow="0" w:firstColumn="0" w:lastColumn="0" w:oddVBand="0" w:evenVBand="0" w:oddHBand="0" w:evenHBand="0" w:firstRowFirstColumn="0" w:firstRowLastColumn="0" w:lastRowFirstColumn="0" w:lastRowLastColumn="0"/>
+              <w:rPr>
+                <w:rFonts w:cstheme="minorHAnsi"/>
+                <w:color w:val="000000" w:themeColor="text1"/>
+              </w:rPr>
+            </w:pPr>
+            <w:r>
+              <w:rPr>
+                <w:rFonts w:cstheme="minorHAnsi"/>
+                <w:color w:val="000000" w:themeColor="text1"/>
+              </w:rPr>
+              <w:t>String</w:t>
+            </w:r>
+          </w:p>
+        </w:tc>
+        <w:tc>
+          <w:tcPr>
+            <w:tcW w:w="3021" w:type="dxa"/>
+            <w:tcBorders>
+              <w:top w:val="single" w:sz="4" w:space="0" w:color="9CC2E5" w:themeColor="accent1" w:themeTint="99"/>
+              <w:left w:val="single" w:sz="4" w:space="0" w:color="9CC2E5" w:themeColor="accent1" w:themeTint="99"/>
+              <w:bottom w:val="single" w:sz="4" w:space="0" w:color="9CC2E5" w:themeColor="accent1" w:themeTint="99"/>
+              <w:right w:val="single" w:sz="4" w:space="0" w:color="9CC2E5" w:themeColor="accent1" w:themeTint="99"/>
+            </w:tcBorders>
+            <w:hideMark/>
+          </w:tcPr>
+          <w:p>
+            <w:pPr>
+              <w:cnfStyle w:val="000000000000" w:firstRow="0" w:lastRow="0" w:firstColumn="0" w:lastColumn="0" w:oddVBand="0" w:evenVBand="0" w:oddHBand="0" w:evenHBand="0" w:firstRowFirstColumn="0" w:firstRowLastColumn="0" w:lastRowFirstColumn="0" w:lastRowLastColumn="0"/>
+              <w:rPr>
+                <w:rFonts w:cstheme="minorHAnsi"/>
+                <w:color w:val="000000" w:themeColor="text1"/>
+              </w:rPr>
+            </w:pPr>
+            <w:r>
+              <w:rPr>
+                <w:rFonts w:cstheme="minorHAnsi"/>
+                <w:color w:val="000000" w:themeColor="text1"/>
+              </w:rPr>
+              <w:t>Mevcut sayfanı url degeri</w:t>
+            </w:r>
+          </w:p>
+        </w:tc>
+      </w:tr>
+      <w:tr>
+        <w:trPr>
+          <w:cnfStyle w:val="000000100000" w:firstRow="0" w:lastRow="0" w:firstColumn="0" w:lastColumn="0" w:oddVBand="0" w:evenVBand="0" w:oddHBand="1" w:evenHBand="0" w:firstRowFirstColumn="0" w:firstRowLastColumn="0" w:lastRowFirstColumn="0" w:lastRowLastColumn="0"/>
+        </w:trPr>
+        <w:tc>
+          <w:tcPr>
+            <w:cnfStyle w:val="001000000000" w:firstRow="0" w:lastRow="0" w:firstColumn="1" w:lastColumn="0" w:oddVBand="0" w:evenVBand="0" w:oddHBand="0" w:evenHBand="0" w:firstRowFirstColumn="0" w:firstRowLastColumn="0" w:lastRowFirstColumn="0" w:lastRowLastColumn="0"/>
+            <w:tcW w:w="3020" w:type="dxa"/>
+            <w:tcBorders>
+              <w:top w:val="single" w:sz="4" w:space="0" w:color="9CC2E5" w:themeColor="accent1" w:themeTint="99"/>
+              <w:left w:val="single" w:sz="4" w:space="0" w:color="9CC2E5" w:themeColor="accent1" w:themeTint="99"/>
+              <w:bottom w:val="single" w:sz="4" w:space="0" w:color="9CC2E5" w:themeColor="accent1" w:themeTint="99"/>
+              <w:right w:val="single" w:sz="4" w:space="0" w:color="9CC2E5" w:themeColor="accent1" w:themeTint="99"/>
+            </w:tcBorders>
+          </w:tcPr>
+          <w:p>
+            <w:pPr>
+              <w:pStyle w:val="HTMLPreformatted"/>
+              <w:shd w:val="clear" w:color="auto" w:fill="FFFFFF"/>
+              <w:rPr>
+                <w:color w:val="000000" w:themeColor="text1"/>
+                <w:lang w:eastAsia="en-US"/>
+              </w:rPr>
+            </w:pPr>
+            <w:r>
+              <w:rPr>
+                <w:b w:val="0"/>
+                <w:bCs w:val="0"/>
+                <w:color w:val="000000" w:themeColor="text1"/>
+                <w:lang w:eastAsia="en-US"/>
+              </w:rPr>
+              <w:t>url_name</w:t>
+            </w:r>
+          </w:p>
+          <w:p>
+            <w:pPr>
+              <w:pStyle w:val="HTMLPreformatted"/>
+              <w:shd w:val="clear" w:color="auto" w:fill="FFFFFF"/>
+              <w:rPr>
+                <w:color w:val="000000" w:themeColor="text1"/>
+                <w:lang w:eastAsia="en-US"/>
+              </w:rPr>
+            </w:pPr>
+          </w:p>
+        </w:tc>
+        <w:tc>
+          <w:tcPr>
+            <w:tcW w:w="3021" w:type="dxa"/>
+            <w:tcBorders>
+              <w:top w:val="single" w:sz="4" w:space="0" w:color="9CC2E5" w:themeColor="accent1" w:themeTint="99"/>
+              <w:left w:val="single" w:sz="4" w:space="0" w:color="9CC2E5" w:themeColor="accent1" w:themeTint="99"/>
+              <w:bottom w:val="single" w:sz="4" w:space="0" w:color="9CC2E5" w:themeColor="accent1" w:themeTint="99"/>
+              <w:right w:val="single" w:sz="4" w:space="0" w:color="9CC2E5" w:themeColor="accent1" w:themeTint="99"/>
+            </w:tcBorders>
+            <w:hideMark/>
+          </w:tcPr>
+          <w:p>
+            <w:pPr>
+              <w:cnfStyle w:val="000000100000" w:firstRow="0" w:lastRow="0" w:firstColumn="0" w:lastColumn="0" w:oddVBand="0" w:evenVBand="0" w:oddHBand="1" w:evenHBand="0" w:firstRowFirstColumn="0" w:firstRowLastColumn="0" w:lastRowFirstColumn="0" w:lastRowLastColumn="0"/>
+              <w:rPr>
+                <w:rFonts w:cstheme="minorHAnsi"/>
+                <w:color w:val="000000" w:themeColor="text1"/>
+              </w:rPr>
+            </w:pPr>
+            <w:r>
+              <w:rPr>
+                <w:rFonts w:cstheme="minorHAnsi"/>
+                <w:color w:val="000000" w:themeColor="text1"/>
+              </w:rPr>
+              <w:t>String</w:t>
+            </w:r>
+          </w:p>
+        </w:tc>
+        <w:tc>
+          <w:tcPr>
+            <w:tcW w:w="3021" w:type="dxa"/>
+            <w:tcBorders>
+              <w:top w:val="single" w:sz="4" w:space="0" w:color="9CC2E5" w:themeColor="accent1" w:themeTint="99"/>
+              <w:left w:val="single" w:sz="4" w:space="0" w:color="9CC2E5" w:themeColor="accent1" w:themeTint="99"/>
+              <w:bottom w:val="single" w:sz="4" w:space="0" w:color="9CC2E5" w:themeColor="accent1" w:themeTint="99"/>
+              <w:right w:val="single" w:sz="4" w:space="0" w:color="9CC2E5" w:themeColor="accent1" w:themeTint="99"/>
+            </w:tcBorders>
+            <w:hideMark/>
+          </w:tcPr>
+          <w:p>
+            <w:pPr>
+              <w:cnfStyle w:val="000000100000" w:firstRow="0" w:lastRow="0" w:firstColumn="0" w:lastColumn="0" w:oddVBand="0" w:evenVBand="0" w:oddHBand="1" w:evenHBand="0" w:firstRowFirstColumn="0" w:firstRowLastColumn="0" w:lastRowFirstColumn="0" w:lastRowLastColumn="0"/>
+              <w:rPr>
+                <w:rFonts w:cstheme="minorHAnsi"/>
+                <w:color w:val="000000" w:themeColor="text1"/>
+              </w:rPr>
+            </w:pPr>
+            <w:r>
+              <w:rPr>
+                <w:rFonts w:cstheme="minorHAnsi"/>
+                <w:color w:val="000000" w:themeColor="text1"/>
+              </w:rPr>
+              <w:t>Sayfadaki url adresinin karşılık geldigi url  degerinin türkçe karşılıgı</w:t>
+            </w:r>
+          </w:p>
+        </w:tc>
+      </w:tr>
+    </w:tbl>
+    <w:p>
+      <w:pPr>
+        <w:rPr>
+          <w:rFonts w:cstheme="minorHAnsi"/>
+          <w:color w:val="000000" w:themeColor="text1"/>
+        </w:rPr>
+      </w:pPr>
+    </w:p>
+    <w:p>
+      <w:pPr>
+        <w:rPr>
+          <w:rFonts w:cstheme="minorHAnsi"/>
+          <w:color w:val="000000" w:themeColor="text1"/>
+        </w:rPr>
+      </w:pPr>
+    </w:p>
+    <w:p>
+      <w:pPr>
+        <w:rPr>
+          <w:rFonts w:cstheme="minorHAnsi"/>
+          <w:color w:val="000000" w:themeColor="text1"/>
+        </w:rPr>
+      </w:pPr>
+    </w:p>
+    <w:p>
+      <w:pPr>
+        <w:rPr>
+          <w:rFonts w:cstheme="minorHAnsi"/>
+          <w:color w:val="000000" w:themeColor="text1"/>
+        </w:rPr>
+      </w:pPr>
+    </w:p>
     <w:p>
       <w:pPr>
         <w:rPr>

</xml_diff>